<commit_message>
Updated Meeting Minutes until 13th September
</commit_message>
<xml_diff>
--- a/Meeting Minutes.docx
+++ b/Meeting Minutes.docx
@@ -5338,11 +5338,9 @@
       <w:r>
         <w:t xml:space="preserve">Finally, we will discuss the feature priority in according to sprint planning that we want for our sprint planning and as well as this to remind group members to show </w:t>
       </w:r>
-      <w:proofErr w:type="gramStart"/>
       <w:r>
-        <w:t>there</w:t>
+        <w:t>their</w:t>
       </w:r>
-      <w:proofErr w:type="gramEnd"/>
       <w:r>
         <w:t xml:space="preserve"> release planning work at the next group meeting on Thursday. </w:t>
       </w:r>
@@ -8510,10 +8508,7 @@
       </w:pPr>
       <w:r>
         <w:lastRenderedPageBreak/>
-        <w:t xml:space="preserve">Project </w:t>
-      </w:r>
-      <w:r>
-        <w:t>Sprint Plan</w:t>
+        <w:t>Project Sprint Plan</w:t>
       </w:r>
       <w:sdt>
         <w:sdtPr>
@@ -8593,13 +8588,7 @@
         <w:rPr>
           <w:rStyle w:val="SubtleEmphasis"/>
         </w:rPr>
-        <w:t xml:space="preserve">August </w:t>
-      </w:r>
-      <w:r>
-        <w:rPr>
-          <w:rStyle w:val="SubtleEmphasis"/>
-        </w:rPr>
-        <w:t>23</w:t>
+        <w:t>August 23</w:t>
       </w:r>
       <w:r>
         <w:rPr>
@@ -8624,13 +8613,7 @@
         <w:rPr>
           <w:rStyle w:val="SubtleEmphasis"/>
         </w:rPr>
-        <w:t>12</w:t>
-      </w:r>
-      <w:r>
-        <w:rPr>
-          <w:rStyle w:val="SubtleEmphasis"/>
-        </w:rPr>
-        <w:t>:00pm</w:t>
+        <w:t>12:00pm</w:t>
       </w:r>
       <w:r>
         <w:t xml:space="preserve"> | </w:t>
@@ -9136,13 +9119,7 @@
         <w:rPr>
           <w:rStyle w:val="SubtleEmphasis"/>
         </w:rPr>
-        <w:t>Sprint Plan</w:t>
-      </w:r>
-      <w:r>
-        <w:rPr>
-          <w:rStyle w:val="SubtleEmphasis"/>
-        </w:rPr>
-        <w:t xml:space="preserve"> </w:t>
+        <w:t xml:space="preserve">Sprint Plan </w:t>
       </w:r>
       <w:r>
         <w:t xml:space="preserve">| </w:t>
@@ -9290,16 +9267,7 @@
               <w:ind w:left="0"/>
             </w:pPr>
             <w:r>
-              <w:t>23</w:t>
-            </w:r>
-            <w:r>
-              <w:t xml:space="preserve">/08/2018 | </w:t>
-            </w:r>
-            <w:r>
-              <w:t>12</w:t>
-            </w:r>
-            <w:r>
-              <w:t>:00pm</w:t>
+              <w:t>23/08/2018 | 12:00pm</w:t>
             </w:r>
           </w:p>
         </w:tc>
@@ -9348,22 +9316,7 @@
               <w:ind w:left="0"/>
             </w:pPr>
             <w:r>
-              <w:t>23</w:t>
-            </w:r>
-            <w:r>
-              <w:t xml:space="preserve">/08/2018 | </w:t>
-            </w:r>
-            <w:r>
-              <w:t>12</w:t>
-            </w:r>
-            <w:r>
-              <w:t>:</w:t>
-            </w:r>
-            <w:r>
-              <w:t>2</w:t>
-            </w:r>
-            <w:r>
-              <w:t>0pm</w:t>
+              <w:t>23/08/2018 | 12:20pm</w:t>
             </w:r>
           </w:p>
         </w:tc>
@@ -9415,13 +9368,7 @@
       </w:pPr>
       <w:r>
         <w:lastRenderedPageBreak/>
-        <w:t xml:space="preserve">Project </w:t>
-      </w:r>
-      <w:r>
-        <w:t>Sprint 1 Update</w:t>
-      </w:r>
-      <w:r>
-        <w:t xml:space="preserve"> </w:t>
+        <w:t xml:space="preserve">Project Sprint 1 Update </w:t>
       </w:r>
       <w:sdt>
         <w:sdtPr>
@@ -9501,13 +9448,7 @@
         <w:rPr>
           <w:rStyle w:val="SubtleEmphasis"/>
         </w:rPr>
-        <w:t xml:space="preserve">August </w:t>
-      </w:r>
-      <w:r>
-        <w:rPr>
-          <w:rStyle w:val="SubtleEmphasis"/>
-        </w:rPr>
-        <w:t>28</w:t>
+        <w:t>August 28</w:t>
       </w:r>
       <w:r>
         <w:rPr>
@@ -9532,13 +9473,7 @@
         <w:rPr>
           <w:rStyle w:val="SubtleEmphasis"/>
         </w:rPr>
-        <w:t>5</w:t>
-      </w:r>
-      <w:r>
-        <w:rPr>
-          <w:rStyle w:val="SubtleEmphasis"/>
-        </w:rPr>
-        <w:t>:00pm</w:t>
+        <w:t>5:00pm</w:t>
       </w:r>
       <w:r>
         <w:t xml:space="preserve"> | </w:t>
@@ -10012,13 +9947,7 @@
             <w:rPr>
               <w:rStyle w:val="SubtleEmphasis"/>
             </w:rPr>
-            <w:t>45</w:t>
-          </w:r>
-          <w:r>
-            <w:rPr>
-              <w:rStyle w:val="SubtleEmphasis"/>
-            </w:rPr>
-            <w:t xml:space="preserve"> minutes</w:t>
+            <w:t>45 minutes</w:t>
           </w:r>
         </w:sdtContent>
       </w:sdt>
@@ -10050,13 +9979,7 @@
         <w:rPr>
           <w:rStyle w:val="SubtleEmphasis"/>
         </w:rPr>
-        <w:t>Sprint 1</w:t>
-      </w:r>
-      <w:r>
-        <w:rPr>
-          <w:rStyle w:val="SubtleEmphasis"/>
-        </w:rPr>
-        <w:t xml:space="preserve"> Update </w:t>
+        <w:t xml:space="preserve">Sprint 1 Update </w:t>
       </w:r>
       <w:r>
         <w:t xml:space="preserve">| </w:t>
@@ -10186,10 +10109,7 @@
               <w:ind w:left="0"/>
             </w:pPr>
             <w:r>
-              <w:t xml:space="preserve">Check </w:t>
-            </w:r>
-            <w:r>
-              <w:t xml:space="preserve">on the progress of tasks that group members are </w:t>
+              <w:t xml:space="preserve">Check on the progress of tasks that group members are </w:t>
             </w:r>
           </w:p>
           <w:p>
@@ -10223,16 +10143,7 @@
               <w:ind w:left="0"/>
             </w:pPr>
             <w:r>
-              <w:t>28</w:t>
-            </w:r>
-            <w:r>
-              <w:t xml:space="preserve">/08/2018 | </w:t>
-            </w:r>
-            <w:r>
-              <w:t>5</w:t>
-            </w:r>
-            <w:r>
-              <w:t>:00pm</w:t>
+              <w:t>28/08/2018 | 5:00pm</w:t>
             </w:r>
           </w:p>
         </w:tc>
@@ -10379,13 +10290,7 @@
       </w:pPr>
       <w:r>
         <w:lastRenderedPageBreak/>
-        <w:t xml:space="preserve">Project </w:t>
-      </w:r>
-      <w:r>
-        <w:t>Sprint 1 Task and Feature Check</w:t>
-      </w:r>
-      <w:r>
-        <w:t xml:space="preserve"> </w:t>
+        <w:t xml:space="preserve">Project Sprint 1 Task and Feature Check </w:t>
       </w:r>
       <w:sdt>
         <w:sdtPr>
@@ -10465,19 +10370,7 @@
         <w:rPr>
           <w:rStyle w:val="SubtleEmphasis"/>
         </w:rPr>
-        <w:t>September</w:t>
-      </w:r>
-      <w:r>
-        <w:rPr>
-          <w:rStyle w:val="SubtleEmphasis"/>
-        </w:rPr>
-        <w:t xml:space="preserve"> </w:t>
-      </w:r>
-      <w:r>
-        <w:rPr>
-          <w:rStyle w:val="SubtleEmphasis"/>
-        </w:rPr>
-        <w:t>4</w:t>
+        <w:t>September 4</w:t>
       </w:r>
       <w:r>
         <w:rPr>
@@ -10502,13 +10395,7 @@
         <w:rPr>
           <w:rStyle w:val="SubtleEmphasis"/>
         </w:rPr>
-        <w:t>6</w:t>
-      </w:r>
-      <w:r>
-        <w:rPr>
-          <w:rStyle w:val="SubtleEmphasis"/>
-        </w:rPr>
-        <w:t>:00pm</w:t>
+        <w:t>6:00pm</w:t>
       </w:r>
       <w:r>
         <w:t xml:space="preserve"> | </w:t>
@@ -11084,8 +10971,6 @@
       <w:r>
         <w:t xml:space="preserve">Finally, if there are any changes that need to happen to the database or home page features these are to be completed by our next meeting. </w:t>
       </w:r>
-      <w:bookmarkStart w:id="0" w:name="_GoBack"/>
-      <w:bookmarkEnd w:id="0"/>
     </w:p>
     <w:tbl>
       <w:tblPr>
@@ -11361,9 +11246,2036 @@
     </w:tbl>
     <w:p>
       <w:pPr>
+        <w:pStyle w:val="Title"/>
+      </w:pPr>
+    </w:p>
+    <w:p>
+      <w:pPr>
+        <w:pStyle w:val="Title"/>
+      </w:pPr>
+    </w:p>
+    <w:p>
+      <w:pPr>
+        <w:pStyle w:val="Title"/>
+      </w:pPr>
+    </w:p>
+    <w:p>
+      <w:pPr>
+        <w:pStyle w:val="Title"/>
+      </w:pPr>
+    </w:p>
+    <w:p>
+      <w:pPr>
+        <w:pStyle w:val="Title"/>
+      </w:pPr>
+      <w:r>
+        <w:lastRenderedPageBreak/>
+        <w:t xml:space="preserve">Project Sprint 1 Update </w:t>
+      </w:r>
+      <w:sdt>
+        <w:sdtPr>
+          <w:alias w:val="Vertical line seperator:"/>
+          <w:tag w:val="Vertical line seperator:"/>
+          <w:id w:val="997152117"/>
+          <w:placeholder>
+            <w:docPart w:val="2980354295E345A5902783DA6A32779D"/>
+          </w:placeholder>
+          <w:temporary/>
+          <w:showingPlcHdr/>
+          <w15:appearance w15:val="hidden"/>
+        </w:sdtPr>
+        <w:sdtContent>
+          <w:r>
+            <w:t>|</w:t>
+          </w:r>
+        </w:sdtContent>
+      </w:sdt>
+      <w:sdt>
+        <w:sdtPr>
+          <w:rPr>
+            <w:rStyle w:val="SubtleReference"/>
+          </w:rPr>
+          <w:alias w:val="Minutes:"/>
+          <w:tag w:val="Minutes:"/>
+          <w:id w:val="-1326592631"/>
+          <w:placeholder>
+            <w:docPart w:val="4354AD02D2064FC7AA7AACF6182EC209"/>
+          </w:placeholder>
+          <w:temporary/>
+          <w:showingPlcHdr/>
+          <w15:appearance w15:val="hidden"/>
+        </w:sdtPr>
+        <w:sdtEndPr>
+          <w:rPr>
+            <w:rStyle w:val="DefaultParagraphFont"/>
+            <w:caps w:val="0"/>
+          </w:rPr>
+        </w:sdtEndPr>
+        <w:sdtContent>
+          <w:r>
+            <w:rPr>
+              <w:rStyle w:val="SubtleReference"/>
+            </w:rPr>
+            <w:t>Minutes</w:t>
+          </w:r>
+        </w:sdtContent>
+      </w:sdt>
+    </w:p>
+    <w:p>
+      <w:pPr>
+        <w:pStyle w:val="Heading2"/>
+      </w:pPr>
+      <w:sdt>
+        <w:sdtPr>
+          <w:alias w:val="Meeting date and time:"/>
+          <w:tag w:val="Meeting date and time:"/>
+          <w:id w:val="1610927392"/>
+          <w:placeholder>
+            <w:docPart w:val="198B1916A61944748A347EC67837BB43"/>
+          </w:placeholder>
+          <w:temporary/>
+          <w:showingPlcHdr/>
+          <w15:appearance w15:val="hidden"/>
+        </w:sdtPr>
+        <w:sdtContent>
+          <w:r>
+            <w:t>Meeting date | time</w:t>
+          </w:r>
+        </w:sdtContent>
+      </w:sdt>
+      <w:r>
+        <w:t xml:space="preserve"> </w:t>
+      </w:r>
+      <w:r>
+        <w:rPr>
+          <w:rStyle w:val="SubtleEmphasis"/>
+        </w:rPr>
+        <w:t>September 6</w:t>
+      </w:r>
+      <w:r>
+        <w:rPr>
+          <w:rStyle w:val="SubtleEmphasis"/>
+          <w:vertAlign w:val="superscript"/>
+        </w:rPr>
+        <w:t>th</w:t>
+      </w:r>
+      <w:r>
+        <w:rPr>
+          <w:rStyle w:val="SubtleEmphasis"/>
+        </w:rPr>
+        <w:t>, 2018</w:t>
+      </w:r>
+      <w:r>
+        <w:rPr>
+          <w:rStyle w:val="SubtleEmphasis"/>
+        </w:rPr>
+        <w:t xml:space="preserve"> | </w:t>
+      </w:r>
+      <w:r>
+        <w:rPr>
+          <w:rStyle w:val="SubtleEmphasis"/>
+        </w:rPr>
+        <w:t>12:00pm</w:t>
+      </w:r>
+      <w:r>
+        <w:t xml:space="preserve"> | </w:t>
+      </w:r>
+      <w:sdt>
+        <w:sdtPr>
+          <w:alias w:val="Meeting location:"/>
+          <w:tag w:val="Meeting location:"/>
+          <w:id w:val="-1601020657"/>
+          <w:placeholder>
+            <w:docPart w:val="2E28D6F85F92442BA1EAF2A3A9582928"/>
+          </w:placeholder>
+          <w:temporary/>
+          <w:showingPlcHdr/>
+          <w15:appearance w15:val="hidden"/>
+        </w:sdtPr>
+        <w:sdtContent>
+          <w:r>
+            <w:t>Meeting location</w:t>
+          </w:r>
+        </w:sdtContent>
+      </w:sdt>
+      <w:r>
+        <w:t xml:space="preserve"> </w:t>
+      </w:r>
+      <w:sdt>
+        <w:sdtPr>
+          <w:rPr>
+            <w:rStyle w:val="SubtleEmphasis"/>
+          </w:rPr>
+          <w:alias w:val="Enter location:"/>
+          <w:tag w:val="Enter location:"/>
+          <w:id w:val="1420834444"/>
+          <w:placeholder>
+            <w:docPart w:val="4B9BD2CCDCA94D318281829C8B03E154"/>
+          </w:placeholder>
+          <w15:appearance w15:val="hidden"/>
+        </w:sdtPr>
+        <w:sdtEndPr>
+          <w:rPr>
+            <w:rStyle w:val="DefaultParagraphFont"/>
+            <w:i w:val="0"/>
+            <w:iCs w:val="0"/>
+            <w:color w:val="9F2936" w:themeColor="accent2"/>
+          </w:rPr>
+        </w:sdtEndPr>
+        <w:sdtContent>
+          <w:r>
+            <w:rPr>
+              <w:rStyle w:val="SubtleEmphasis"/>
+            </w:rPr>
+            <w:t>QUT V Block (Library)</w:t>
+          </w:r>
+        </w:sdtContent>
+      </w:sdt>
+    </w:p>
+    <w:tbl>
+      <w:tblPr>
+        <w:tblW w:w="5000" w:type="pct"/>
+        <w:tblLayout w:type="fixed"/>
+        <w:tblCellMar>
+          <w:left w:w="0" w:type="dxa"/>
+          <w:right w:w="0" w:type="dxa"/>
+        </w:tblCellMar>
+        <w:tblLook w:val="04A0" w:firstRow="1" w:lastRow="0" w:firstColumn="1" w:lastColumn="0" w:noHBand="0" w:noVBand="1"/>
+        <w:tblDescription w:val="Meeting information layout table"/>
+      </w:tblPr>
+      <w:tblGrid>
+        <w:gridCol w:w="5400"/>
+        <w:gridCol w:w="5400"/>
+      </w:tblGrid>
+      <w:tr>
+        <w:tc>
+          <w:tcPr>
+            <w:tcW w:w="5400" w:type="dxa"/>
+          </w:tcPr>
+          <w:tbl>
+            <w:tblPr>
+              <w:tblW w:w="5000" w:type="pct"/>
+              <w:tblInd w:w="1" w:type="dxa"/>
+              <w:tblBorders>
+                <w:left w:val="single" w:sz="4" w:space="0" w:color="9F2936" w:themeColor="accent2"/>
+              </w:tblBorders>
+              <w:tblLayout w:type="fixed"/>
+              <w:tblCellMar>
+                <w:left w:w="0" w:type="dxa"/>
+                <w:right w:w="0" w:type="dxa"/>
+              </w:tblCellMar>
+              <w:tblLook w:val="04A0" w:firstRow="1" w:lastRow="0" w:firstColumn="1" w:lastColumn="0" w:noHBand="0" w:noVBand="1"/>
+              <w:tblDescription w:val="Table for person calling meeting, type of meeting, facilitator, note taker, and timekeeper"/>
+            </w:tblPr>
+            <w:tblGrid>
+              <w:gridCol w:w="2407"/>
+              <w:gridCol w:w="2983"/>
+            </w:tblGrid>
+            <w:tr>
+              <w:tc>
+                <w:tcPr>
+                  <w:tcW w:w="2311" w:type="dxa"/>
+                  <w:tcBorders>
+                    <w:left w:val="nil"/>
+                  </w:tcBorders>
+                </w:tcPr>
+                <w:p>
+                  <w:pPr>
+                    <w:pStyle w:val="Heading3"/>
+                  </w:pPr>
+                  <w:sdt>
+                    <w:sdtPr>
+                      <w:alias w:val="Meeting called by:"/>
+                      <w:tag w:val="Meeting called by:"/>
+                      <w:id w:val="-354499105"/>
+                      <w:placeholder>
+                        <w:docPart w:val="D91BCE7BF478424C9D79303C4DCCC93E"/>
+                      </w:placeholder>
+                      <w:temporary/>
+                      <w:showingPlcHdr/>
+                      <w15:appearance w15:val="hidden"/>
+                    </w:sdtPr>
+                    <w:sdtContent>
+                      <w:r>
+                        <w:t>Meeting called by</w:t>
+                      </w:r>
+                    </w:sdtContent>
+                  </w:sdt>
+                </w:p>
+              </w:tc>
+              <w:tc>
+                <w:tcPr>
+                  <w:tcW w:w="2863" w:type="dxa"/>
+                  <w:tcBorders>
+                    <w:right w:val="single" w:sz="8" w:space="0" w:color="F07F09" w:themeColor="accent1"/>
+                  </w:tcBorders>
+                </w:tcPr>
+                <w:p>
+                  <w:pPr>
+                    <w:spacing w:after="0"/>
+                  </w:pPr>
+                  <w:r>
+                    <w:t>Group</w:t>
+                  </w:r>
+                </w:p>
+              </w:tc>
+            </w:tr>
+            <w:tr>
+              <w:tc>
+                <w:tcPr>
+                  <w:tcW w:w="2311" w:type="dxa"/>
+                  <w:tcBorders>
+                    <w:left w:val="nil"/>
+                  </w:tcBorders>
+                </w:tcPr>
+                <w:p>
+                  <w:pPr>
+                    <w:pStyle w:val="Heading3"/>
+                  </w:pPr>
+                  <w:sdt>
+                    <w:sdtPr>
+                      <w:alias w:val="Type of meeting:"/>
+                      <w:tag w:val="Type of meeting:"/>
+                      <w:id w:val="1436322276"/>
+                      <w:placeholder>
+                        <w:docPart w:val="364EBD2A36F04A4E8C325CC6A68765C6"/>
+                      </w:placeholder>
+                      <w:temporary/>
+                      <w:showingPlcHdr/>
+                      <w15:appearance w15:val="hidden"/>
+                    </w:sdtPr>
+                    <w:sdtContent>
+                      <w:r>
+                        <w:t>Type of meeting</w:t>
+                      </w:r>
+                    </w:sdtContent>
+                  </w:sdt>
+                </w:p>
+              </w:tc>
+              <w:tc>
+                <w:tcPr>
+                  <w:tcW w:w="2863" w:type="dxa"/>
+                  <w:tcBorders>
+                    <w:right w:val="single" w:sz="8" w:space="0" w:color="F07F09" w:themeColor="accent1"/>
+                  </w:tcBorders>
+                </w:tcPr>
+                <w:p>
+                  <w:pPr>
+                    <w:spacing w:after="0"/>
+                  </w:pPr>
+                  <w:r>
+                    <w:t>Project Discussion</w:t>
+                  </w:r>
+                </w:p>
+              </w:tc>
+            </w:tr>
+            <w:tr>
+              <w:sdt>
+                <w:sdtPr>
+                  <w:alias w:val="Facilitator:"/>
+                  <w:tag w:val="Facilitator:"/>
+                  <w:id w:val="1467243704"/>
+                  <w:placeholder>
+                    <w:docPart w:val="7DD6DB0C9E5149B3A31EC30C3A78E21E"/>
+                  </w:placeholder>
+                  <w:temporary/>
+                  <w:showingPlcHdr/>
+                  <w15:appearance w15:val="hidden"/>
+                </w:sdtPr>
+                <w:sdtContent>
+                  <w:tc>
+                    <w:tcPr>
+                      <w:tcW w:w="2311" w:type="dxa"/>
+                      <w:tcBorders>
+                        <w:left w:val="nil"/>
+                      </w:tcBorders>
+                    </w:tcPr>
+                    <w:p>
+                      <w:pPr>
+                        <w:pStyle w:val="Heading3"/>
+                      </w:pPr>
+                      <w:r>
+                        <w:t>Facilitator</w:t>
+                      </w:r>
+                    </w:p>
+                  </w:tc>
+                </w:sdtContent>
+              </w:sdt>
+              <w:tc>
+                <w:tcPr>
+                  <w:tcW w:w="2863" w:type="dxa"/>
+                  <w:tcBorders>
+                    <w:right w:val="single" w:sz="8" w:space="0" w:color="F07F09" w:themeColor="accent1"/>
+                  </w:tcBorders>
+                </w:tcPr>
+                <w:p>
+                  <w:pPr>
+                    <w:spacing w:after="0"/>
+                  </w:pPr>
+                  <w:r>
+                    <w:t>Group</w:t>
+                  </w:r>
+                </w:p>
+              </w:tc>
+            </w:tr>
+            <w:tr>
+              <w:sdt>
+                <w:sdtPr>
+                  <w:alias w:val="Note taker:"/>
+                  <w:tag w:val="Note taker:"/>
+                  <w:id w:val="1332957585"/>
+                  <w:placeholder>
+                    <w:docPart w:val="CA825EE543564F71B4C47E48BF965D24"/>
+                  </w:placeholder>
+                  <w:temporary/>
+                  <w:showingPlcHdr/>
+                  <w15:appearance w15:val="hidden"/>
+                </w:sdtPr>
+                <w:sdtContent>
+                  <w:tc>
+                    <w:tcPr>
+                      <w:tcW w:w="2311" w:type="dxa"/>
+                      <w:tcBorders>
+                        <w:left w:val="nil"/>
+                      </w:tcBorders>
+                    </w:tcPr>
+                    <w:p>
+                      <w:pPr>
+                        <w:pStyle w:val="Heading3"/>
+                      </w:pPr>
+                      <w:r>
+                        <w:t>Note taker</w:t>
+                      </w:r>
+                    </w:p>
+                  </w:tc>
+                </w:sdtContent>
+              </w:sdt>
+              <w:tc>
+                <w:tcPr>
+                  <w:tcW w:w="2863" w:type="dxa"/>
+                  <w:tcBorders>
+                    <w:right w:val="single" w:sz="8" w:space="0" w:color="F07F09" w:themeColor="accent1"/>
+                  </w:tcBorders>
+                </w:tcPr>
+                <w:p>
+                  <w:pPr>
+                    <w:spacing w:after="0"/>
+                  </w:pPr>
+                  <w:r>
+                    <w:t>Matthew Blundell</w:t>
+                  </w:r>
+                </w:p>
+              </w:tc>
+            </w:tr>
+            <w:tr>
+              <w:sdt>
+                <w:sdtPr>
+                  <w:alias w:val="Timekeeper:"/>
+                  <w:tag w:val="Timekeeper:"/>
+                  <w:id w:val="1790231799"/>
+                  <w:placeholder>
+                    <w:docPart w:val="B1D35E12FBEB4910AD7B1F875D1BD899"/>
+                  </w:placeholder>
+                  <w:temporary/>
+                  <w:showingPlcHdr/>
+                  <w15:appearance w15:val="hidden"/>
+                </w:sdtPr>
+                <w:sdtContent>
+                  <w:tc>
+                    <w:tcPr>
+                      <w:tcW w:w="2311" w:type="dxa"/>
+                      <w:tcBorders>
+                        <w:left w:val="nil"/>
+                      </w:tcBorders>
+                    </w:tcPr>
+                    <w:p>
+                      <w:pPr>
+                        <w:pStyle w:val="Heading3"/>
+                      </w:pPr>
+                      <w:r>
+                        <w:t>Timekeeper</w:t>
+                      </w:r>
+                    </w:p>
+                  </w:tc>
+                </w:sdtContent>
+              </w:sdt>
+              <w:tc>
+                <w:tcPr>
+                  <w:tcW w:w="2863" w:type="dxa"/>
+                  <w:tcBorders>
+                    <w:right w:val="single" w:sz="8" w:space="0" w:color="F07F09" w:themeColor="accent1"/>
+                  </w:tcBorders>
+                </w:tcPr>
+                <w:p>
+                  <w:pPr>
+                    <w:spacing w:after="0"/>
+                  </w:pPr>
+                  <w:r>
+                    <w:t>Group</w:t>
+                  </w:r>
+                </w:p>
+              </w:tc>
+            </w:tr>
+          </w:tbl>
+          <w:p>
+            <w:pPr>
+              <w:spacing w:after="0"/>
+            </w:pPr>
+          </w:p>
+        </w:tc>
+        <w:tc>
+          <w:tcPr>
+            <w:tcW w:w="5400" w:type="dxa"/>
+          </w:tcPr>
+          <w:p>
+            <w:pPr>
+              <w:spacing w:after="0"/>
+            </w:pPr>
+            <w:r>
+              <w:t>Matthew Blundell</w:t>
+            </w:r>
+          </w:p>
+          <w:p>
+            <w:pPr>
+              <w:spacing w:after="0"/>
+            </w:pPr>
+            <w:r>
+              <w:t>Luke Daniels</w:t>
+            </w:r>
+          </w:p>
+          <w:p>
+            <w:pPr>
+              <w:spacing w:after="0"/>
+            </w:pPr>
+            <w:r>
+              <w:t xml:space="preserve">Jacob </w:t>
+            </w:r>
+            <w:proofErr w:type="spellStart"/>
+            <w:r>
+              <w:t>Coorey</w:t>
+            </w:r>
+            <w:proofErr w:type="spellEnd"/>
+          </w:p>
+          <w:p>
+            <w:pPr>
+              <w:spacing w:after="0"/>
+            </w:pPr>
+            <w:r>
+              <w:t>Mohammed Osman</w:t>
+            </w:r>
+          </w:p>
+          <w:p>
+            <w:pPr>
+              <w:spacing w:after="0"/>
+            </w:pPr>
+            <w:r>
+              <w:t>Thomas Walker</w:t>
+            </w:r>
+          </w:p>
+        </w:tc>
+      </w:tr>
+    </w:tbl>
+    <w:p>
+      <w:pPr>
+        <w:pStyle w:val="Heading1"/>
+      </w:pPr>
+      <w:sdt>
+        <w:sdtPr>
+          <w:alias w:val="Agenda topics:"/>
+          <w:tag w:val="Agenda topics:"/>
+          <w:id w:val="-1466967072"/>
+          <w:placeholder>
+            <w:docPart w:val="97CF3EB975B1441C8DA760B6F23664D1"/>
+          </w:placeholder>
+          <w:temporary/>
+          <w:showingPlcHdr/>
+          <w15:appearance w15:val="hidden"/>
+        </w:sdtPr>
+        <w:sdtContent>
+          <w:r>
+            <w:t>Agenda topics</w:t>
+          </w:r>
+        </w:sdtContent>
+      </w:sdt>
+    </w:p>
+    <w:p>
+      <w:pPr>
+        <w:pStyle w:val="Heading2"/>
+      </w:pPr>
+      <w:sdt>
+        <w:sdtPr>
+          <w:alias w:val="Agenda 1, time allotted:"/>
+          <w:tag w:val="Agenda 1, time allotted:"/>
+          <w:id w:val="-1904219380"/>
+          <w:placeholder>
+            <w:docPart w:val="FE5604FCC6394D8B97AC7C04F278D875"/>
+          </w:placeholder>
+          <w:temporary/>
+          <w:showingPlcHdr/>
+          <w15:appearance w15:val="hidden"/>
+        </w:sdtPr>
+        <w:sdtContent>
+          <w:r>
+            <w:t>Time allotted</w:t>
+          </w:r>
+        </w:sdtContent>
+      </w:sdt>
+      <w:r>
+        <w:t xml:space="preserve"> | </w:t>
+      </w:r>
+      <w:sdt>
+        <w:sdtPr>
+          <w:rPr>
+            <w:rStyle w:val="SubtleEmphasis"/>
+          </w:rPr>
+          <w:alias w:val="Agenda 1, enter time:"/>
+          <w:tag w:val="Agenda 1, enter time:"/>
+          <w:id w:val="-1886720783"/>
+          <w:placeholder>
+            <w:docPart w:val="87C433D93C1240369C190798DB7E74FE"/>
+          </w:placeholder>
+          <w15:appearance w15:val="hidden"/>
+        </w:sdtPr>
+        <w:sdtEndPr>
+          <w:rPr>
+            <w:rStyle w:val="DefaultParagraphFont"/>
+            <w:i w:val="0"/>
+            <w:iCs w:val="0"/>
+            <w:color w:val="9F2936" w:themeColor="accent2"/>
+          </w:rPr>
+        </w:sdtEndPr>
+        <w:sdtContent>
+          <w:r>
+            <w:rPr>
+              <w:rStyle w:val="SubtleEmphasis"/>
+            </w:rPr>
+            <w:t>1 hour</w:t>
+          </w:r>
+        </w:sdtContent>
+      </w:sdt>
+      <w:r>
+        <w:t xml:space="preserve"> | </w:t>
+      </w:r>
+      <w:sdt>
+        <w:sdtPr>
+          <w:alias w:val="Agenda 1, agenda topic:"/>
+          <w:tag w:val="Agenda 1, agenda topic:"/>
+          <w:id w:val="1008027938"/>
+          <w:placeholder>
+            <w:docPart w:val="7BB804F2350D4332A024641FA0D4739D"/>
+          </w:placeholder>
+          <w:temporary/>
+          <w:showingPlcHdr/>
+          <w15:appearance w15:val="hidden"/>
+        </w:sdtPr>
+        <w:sdtContent>
+          <w:r>
+            <w:t>Agenda topic</w:t>
+          </w:r>
+        </w:sdtContent>
+      </w:sdt>
+      <w:r>
+        <w:t xml:space="preserve"> </w:t>
+      </w:r>
+      <w:r>
+        <w:rPr>
+          <w:rStyle w:val="SubtleEmphasis"/>
+        </w:rPr>
+        <w:t xml:space="preserve">Sprint 1 Update </w:t>
+      </w:r>
+      <w:r>
+        <w:t xml:space="preserve">| </w:t>
+      </w:r>
+      <w:sdt>
+        <w:sdtPr>
+          <w:alias w:val="Agenda 1, presenter:"/>
+          <w:tag w:val="Agenda 1, presenter:"/>
+          <w:id w:val="-423490771"/>
+          <w:placeholder>
+            <w:docPart w:val="39E2AF05D8534B36BF0E9C962A39B03B"/>
+          </w:placeholder>
+          <w:temporary/>
+          <w:showingPlcHdr/>
+          <w15:appearance w15:val="hidden"/>
+        </w:sdtPr>
+        <w:sdtContent>
+          <w:r>
+            <w:t>Presenter</w:t>
+          </w:r>
+        </w:sdtContent>
+      </w:sdt>
+      <w:r>
+        <w:t xml:space="preserve"> </w:t>
+      </w:r>
+      <w:r>
+        <w:rPr>
+          <w:rStyle w:val="SubtleEmphasis"/>
+        </w:rPr>
+        <w:t>Group</w:t>
+      </w:r>
+    </w:p>
+    <w:p>
+      <w:pPr>
+        <w:ind w:left="0"/>
+      </w:pPr>
+      <w:r>
+        <w:t>The first topic that will be covered in this meeting is to check how every member of the team is progressing with the tasks in the sprint and to talk over any potential issues that the group members are having.</w:t>
+      </w:r>
+    </w:p>
+    <w:p>
+      <w:pPr>
+        <w:ind w:left="0"/>
+      </w:pPr>
+      <w:r>
+        <w:t>Make sure home page and database are finalized. These should be done and tested to make sure all the features meet the acceptance criteria that we had originally gave them</w:t>
+      </w:r>
+    </w:p>
+    <w:p>
+      <w:pPr>
+        <w:ind w:left="0"/>
+      </w:pPr>
+      <w:r>
+        <w:t>Let the client do the testing of both of the features to make sure they comply with all the acceptance criteria.</w:t>
+      </w:r>
+    </w:p>
+    <w:p>
+      <w:pPr>
+        <w:ind w:left="0"/>
+      </w:pPr>
+      <w:r>
+        <w:t xml:space="preserve">Let all members of the group know that all UI design and prototypes are to be completed by the next </w:t>
+      </w:r>
+      <w:r>
+        <w:t>meeting,</w:t>
+      </w:r>
+      <w:r>
+        <w:t xml:space="preserve"> so we can then start the coding. </w:t>
+      </w:r>
+    </w:p>
+    <w:tbl>
+      <w:tblPr>
+        <w:tblStyle w:val="Meetingminutes"/>
+        <w:tblW w:w="5000" w:type="pct"/>
+        <w:tblLayout w:type="fixed"/>
+        <w:tblLook w:val="04A0" w:firstRow="1" w:lastRow="0" w:firstColumn="1" w:lastColumn="0" w:noHBand="0" w:noVBand="1"/>
+        <w:tblDescription w:val="Action items information table for agenda 1"/>
+      </w:tblPr>
+      <w:tblGrid>
+        <w:gridCol w:w="6300"/>
+        <w:gridCol w:w="2250"/>
+        <w:gridCol w:w="2250"/>
+      </w:tblGrid>
+      <w:tr>
+        <w:trPr>
+          <w:cnfStyle w:val="100000000000" w:firstRow="1" w:lastRow="0" w:firstColumn="0" w:lastColumn="0" w:oddVBand="0" w:evenVBand="0" w:oddHBand="0" w:evenHBand="0" w:firstRowFirstColumn="0" w:firstRowLastColumn="0" w:lastRowFirstColumn="0" w:lastRowLastColumn="0"/>
+        </w:trPr>
+        <w:tc>
+          <w:tcPr>
+            <w:tcW w:w="6300" w:type="dxa"/>
+          </w:tcPr>
+          <w:p>
+            <w:r>
+              <w:t>Meeting Items</w:t>
+            </w:r>
+          </w:p>
+        </w:tc>
+        <w:sdt>
+          <w:sdtPr>
+            <w:alias w:val="Agenda 1, person responsible:"/>
+            <w:tag w:val="Agenda 1, person responsible:"/>
+            <w:id w:val="-55859540"/>
+            <w:placeholder>
+              <w:docPart w:val="221AD1B5B3334B719D37EC7F808713BA"/>
+            </w:placeholder>
+            <w:temporary/>
+            <w:showingPlcHdr/>
+            <w15:appearance w15:val="hidden"/>
+          </w:sdtPr>
+          <w:sdtContent>
+            <w:tc>
+              <w:tcPr>
+                <w:tcW w:w="2250" w:type="dxa"/>
+              </w:tcPr>
+              <w:p>
+                <w:r>
+                  <w:t>Person responsible</w:t>
+                </w:r>
+              </w:p>
+            </w:tc>
+          </w:sdtContent>
+        </w:sdt>
+        <w:tc>
+          <w:tcPr>
+            <w:tcW w:w="2250" w:type="dxa"/>
+          </w:tcPr>
+          <w:p>
+            <w:r>
+              <w:t>Item Started or Due</w:t>
+            </w:r>
+          </w:p>
+        </w:tc>
+      </w:tr>
+      <w:tr>
+        <w:tc>
+          <w:tcPr>
+            <w:tcW w:w="6300" w:type="dxa"/>
+          </w:tcPr>
+          <w:p>
+            <w:pPr>
+              <w:ind w:left="0"/>
+            </w:pPr>
+            <w:r>
+              <w:t xml:space="preserve">Get updates on the members of the group to check </w:t>
+            </w:r>
+          </w:p>
+          <w:p>
+            <w:pPr>
+              <w:ind w:left="0"/>
+            </w:pPr>
+            <w:r>
+              <w:t>Status of the sprint</w:t>
+            </w:r>
+          </w:p>
+        </w:tc>
+        <w:tc>
+          <w:tcPr>
+            <w:tcW w:w="2250" w:type="dxa"/>
+          </w:tcPr>
+          <w:p>
+            <w:pPr>
+              <w:ind w:left="0"/>
+            </w:pPr>
+            <w:r>
+              <w:t>Group</w:t>
+            </w:r>
+          </w:p>
+        </w:tc>
+        <w:tc>
+          <w:tcPr>
+            <w:tcW w:w="2250" w:type="dxa"/>
+          </w:tcPr>
+          <w:p>
+            <w:pPr>
+              <w:ind w:left="0"/>
+            </w:pPr>
+            <w:r>
+              <w:t>0</w:t>
+            </w:r>
+            <w:r>
+              <w:t>6</w:t>
+            </w:r>
+            <w:r>
+              <w:t xml:space="preserve">/09/2018 | </w:t>
+            </w:r>
+            <w:r>
+              <w:t>12</w:t>
+            </w:r>
+            <w:r>
+              <w:t>:00pm</w:t>
+            </w:r>
+          </w:p>
+        </w:tc>
+      </w:tr>
+      <w:tr>
+        <w:tc>
+          <w:tcPr>
+            <w:tcW w:w="6300" w:type="dxa"/>
+          </w:tcPr>
+          <w:p>
+            <w:pPr>
+              <w:ind w:left="0"/>
+            </w:pPr>
+            <w:r>
+              <w:t>Homepage and Database are Finalized</w:t>
+            </w:r>
+            <w:r>
+              <w:t xml:space="preserve"> </w:t>
+            </w:r>
+          </w:p>
+        </w:tc>
+        <w:tc>
+          <w:tcPr>
+            <w:tcW w:w="2250" w:type="dxa"/>
+          </w:tcPr>
+          <w:p>
+            <w:pPr>
+              <w:ind w:left="0"/>
+            </w:pPr>
+            <w:r>
+              <w:t>Group</w:t>
+            </w:r>
+          </w:p>
+        </w:tc>
+        <w:tc>
+          <w:tcPr>
+            <w:tcW w:w="2250" w:type="dxa"/>
+          </w:tcPr>
+          <w:p>
+            <w:pPr>
+              <w:ind w:left="0"/>
+            </w:pPr>
+            <w:r>
+              <w:t>0</w:t>
+            </w:r>
+            <w:r>
+              <w:t>6</w:t>
+            </w:r>
+            <w:r>
+              <w:t xml:space="preserve">/09/2018 | </w:t>
+            </w:r>
+            <w:r>
+              <w:t>12</w:t>
+            </w:r>
+            <w:r>
+              <w:t>:</w:t>
+            </w:r>
+            <w:r>
+              <w:t>30</w:t>
+            </w:r>
+            <w:r>
+              <w:t>pm</w:t>
+            </w:r>
+          </w:p>
+        </w:tc>
+      </w:tr>
+      <w:tr>
+        <w:tc>
+          <w:tcPr>
+            <w:tcW w:w="6300" w:type="dxa"/>
+          </w:tcPr>
+          <w:p>
+            <w:pPr>
+              <w:ind w:left="0"/>
+            </w:pPr>
+            <w:r>
+              <w:t>Client check features with acceptance criteria</w:t>
+            </w:r>
+          </w:p>
+        </w:tc>
+        <w:tc>
+          <w:tcPr>
+            <w:tcW w:w="2250" w:type="dxa"/>
+          </w:tcPr>
+          <w:p>
+            <w:pPr>
+              <w:ind w:left="0"/>
+            </w:pPr>
+            <w:r>
+              <w:t>Group</w:t>
+            </w:r>
+          </w:p>
+        </w:tc>
+        <w:tc>
+          <w:tcPr>
+            <w:tcW w:w="2250" w:type="dxa"/>
+          </w:tcPr>
+          <w:p>
+            <w:pPr>
+              <w:ind w:left="0"/>
+            </w:pPr>
+            <w:r>
+              <w:t>0</w:t>
+            </w:r>
+            <w:r>
+              <w:t>6</w:t>
+            </w:r>
+            <w:r>
+              <w:t xml:space="preserve">/09/2018 | </w:t>
+            </w:r>
+            <w:r>
+              <w:t>12</w:t>
+            </w:r>
+            <w:r>
+              <w:t>:50pm</w:t>
+            </w:r>
+          </w:p>
+        </w:tc>
+      </w:tr>
+      <w:tr>
+        <w:trPr>
+          <w:trHeight w:val="1188"/>
+        </w:trPr>
+        <w:tc>
+          <w:tcPr>
+            <w:tcW w:w="6300" w:type="dxa"/>
+          </w:tcPr>
+          <w:p>
+            <w:pPr>
+              <w:ind w:left="0"/>
+            </w:pPr>
+            <w:r>
+              <w:t>Have all UI and Prototypes completed by next</w:t>
+            </w:r>
+          </w:p>
+          <w:p>
+            <w:pPr>
+              <w:ind w:left="0"/>
+            </w:pPr>
+            <w:r>
+              <w:t>meeting</w:t>
+            </w:r>
+          </w:p>
+        </w:tc>
+        <w:tc>
+          <w:tcPr>
+            <w:tcW w:w="2250" w:type="dxa"/>
+          </w:tcPr>
+          <w:p>
+            <w:pPr>
+              <w:ind w:left="0"/>
+            </w:pPr>
+            <w:r>
+              <w:t>Group</w:t>
+            </w:r>
+          </w:p>
+        </w:tc>
+        <w:tc>
+          <w:tcPr>
+            <w:tcW w:w="2250" w:type="dxa"/>
+          </w:tcPr>
+          <w:p>
+            <w:pPr>
+              <w:ind w:left="0"/>
+            </w:pPr>
+            <w:r>
+              <w:t>13</w:t>
+            </w:r>
+            <w:r>
+              <w:t>/09/2018 | 12:00pm</w:t>
+            </w:r>
+          </w:p>
+        </w:tc>
+      </w:tr>
+    </w:tbl>
+    <w:p>
+      <w:pPr>
         <w:pStyle w:val="Heading2"/>
       </w:pPr>
     </w:p>
+    <w:p>
+      <w:pPr>
+        <w:pStyle w:val="Title"/>
+      </w:pPr>
+    </w:p>
+    <w:p>
+      <w:pPr>
+        <w:pStyle w:val="Title"/>
+      </w:pPr>
+    </w:p>
+    <w:p>
+      <w:pPr>
+        <w:pStyle w:val="Title"/>
+      </w:pPr>
+      <w:r>
+        <w:lastRenderedPageBreak/>
+        <w:t>Project Sprint 1 Update</w:t>
+      </w:r>
+      <w:r>
+        <w:t xml:space="preserve"> &amp; Sprint 2 Planning</w:t>
+      </w:r>
+      <w:r>
+        <w:t xml:space="preserve"> </w:t>
+      </w:r>
+      <w:sdt>
+        <w:sdtPr>
+          <w:alias w:val="Vertical line seperator:"/>
+          <w:tag w:val="Vertical line seperator:"/>
+          <w:id w:val="1031763619"/>
+          <w:placeholder>
+            <w:docPart w:val="27CD285C8091425292AF215DB7612055"/>
+          </w:placeholder>
+          <w:temporary/>
+          <w:showingPlcHdr/>
+          <w15:appearance w15:val="hidden"/>
+        </w:sdtPr>
+        <w:sdtContent>
+          <w:r>
+            <w:t>|</w:t>
+          </w:r>
+        </w:sdtContent>
+      </w:sdt>
+      <w:sdt>
+        <w:sdtPr>
+          <w:rPr>
+            <w:rStyle w:val="SubtleReference"/>
+          </w:rPr>
+          <w:alias w:val="Minutes:"/>
+          <w:tag w:val="Minutes:"/>
+          <w:id w:val="-1561698786"/>
+          <w:placeholder>
+            <w:docPart w:val="8A8F77B99D344E75AEBB975C2A59C37D"/>
+          </w:placeholder>
+          <w:temporary/>
+          <w:showingPlcHdr/>
+          <w15:appearance w15:val="hidden"/>
+        </w:sdtPr>
+        <w:sdtEndPr>
+          <w:rPr>
+            <w:rStyle w:val="DefaultParagraphFont"/>
+            <w:caps w:val="0"/>
+          </w:rPr>
+        </w:sdtEndPr>
+        <w:sdtContent>
+          <w:r>
+            <w:rPr>
+              <w:rStyle w:val="SubtleReference"/>
+            </w:rPr>
+            <w:t>Minutes</w:t>
+          </w:r>
+        </w:sdtContent>
+      </w:sdt>
+    </w:p>
+    <w:p>
+      <w:pPr>
+        <w:pStyle w:val="Heading2"/>
+      </w:pPr>
+      <w:sdt>
+        <w:sdtPr>
+          <w:alias w:val="Meeting date and time:"/>
+          <w:tag w:val="Meeting date and time:"/>
+          <w:id w:val="148413429"/>
+          <w:placeholder>
+            <w:docPart w:val="C811E027D3934162AC0F178C4A351760"/>
+          </w:placeholder>
+          <w:temporary/>
+          <w:showingPlcHdr/>
+          <w15:appearance w15:val="hidden"/>
+        </w:sdtPr>
+        <w:sdtContent>
+          <w:r>
+            <w:t>Meeting date | time</w:t>
+          </w:r>
+        </w:sdtContent>
+      </w:sdt>
+      <w:r>
+        <w:t xml:space="preserve"> </w:t>
+      </w:r>
+      <w:r>
+        <w:rPr>
+          <w:rStyle w:val="SubtleEmphasis"/>
+        </w:rPr>
+        <w:t xml:space="preserve">September </w:t>
+      </w:r>
+      <w:r>
+        <w:rPr>
+          <w:rStyle w:val="SubtleEmphasis"/>
+        </w:rPr>
+        <w:t>13</w:t>
+      </w:r>
+      <w:r>
+        <w:rPr>
+          <w:rStyle w:val="SubtleEmphasis"/>
+          <w:vertAlign w:val="superscript"/>
+        </w:rPr>
+        <w:t>th</w:t>
+      </w:r>
+      <w:r>
+        <w:rPr>
+          <w:rStyle w:val="SubtleEmphasis"/>
+        </w:rPr>
+        <w:t>, 2018</w:t>
+      </w:r>
+      <w:r>
+        <w:rPr>
+          <w:rStyle w:val="SubtleEmphasis"/>
+        </w:rPr>
+        <w:t xml:space="preserve"> | </w:t>
+      </w:r>
+      <w:r>
+        <w:rPr>
+          <w:rStyle w:val="SubtleEmphasis"/>
+        </w:rPr>
+        <w:t>12:00pm</w:t>
+      </w:r>
+      <w:r>
+        <w:t xml:space="preserve"> | </w:t>
+      </w:r>
+      <w:sdt>
+        <w:sdtPr>
+          <w:alias w:val="Meeting location:"/>
+          <w:tag w:val="Meeting location:"/>
+          <w:id w:val="1672909498"/>
+          <w:placeholder>
+            <w:docPart w:val="91478C1295374867815EBD821C71AFC0"/>
+          </w:placeholder>
+          <w:temporary/>
+          <w:showingPlcHdr/>
+          <w15:appearance w15:val="hidden"/>
+        </w:sdtPr>
+        <w:sdtContent>
+          <w:r>
+            <w:t>Meeting location</w:t>
+          </w:r>
+        </w:sdtContent>
+      </w:sdt>
+      <w:r>
+        <w:t xml:space="preserve"> </w:t>
+      </w:r>
+      <w:sdt>
+        <w:sdtPr>
+          <w:rPr>
+            <w:rStyle w:val="SubtleEmphasis"/>
+          </w:rPr>
+          <w:alias w:val="Enter location:"/>
+          <w:tag w:val="Enter location:"/>
+          <w:id w:val="1137375177"/>
+          <w:placeholder>
+            <w:docPart w:val="70CE70BCCA2342349AEC7C7795457C5B"/>
+          </w:placeholder>
+          <w15:appearance w15:val="hidden"/>
+        </w:sdtPr>
+        <w:sdtEndPr>
+          <w:rPr>
+            <w:rStyle w:val="DefaultParagraphFont"/>
+            <w:i w:val="0"/>
+            <w:iCs w:val="0"/>
+            <w:color w:val="9F2936" w:themeColor="accent2"/>
+          </w:rPr>
+        </w:sdtEndPr>
+        <w:sdtContent>
+          <w:r>
+            <w:rPr>
+              <w:rStyle w:val="SubtleEmphasis"/>
+            </w:rPr>
+            <w:t xml:space="preserve">QUT </w:t>
+          </w:r>
+          <w:r>
+            <w:rPr>
+              <w:rStyle w:val="SubtleEmphasis"/>
+            </w:rPr>
+            <w:t>P</w:t>
+          </w:r>
+          <w:r>
+            <w:rPr>
+              <w:rStyle w:val="SubtleEmphasis"/>
+            </w:rPr>
+            <w:t xml:space="preserve"> Block </w:t>
+          </w:r>
+        </w:sdtContent>
+      </w:sdt>
+    </w:p>
+    <w:tbl>
+      <w:tblPr>
+        <w:tblW w:w="5000" w:type="pct"/>
+        <w:tblLayout w:type="fixed"/>
+        <w:tblCellMar>
+          <w:left w:w="0" w:type="dxa"/>
+          <w:right w:w="0" w:type="dxa"/>
+        </w:tblCellMar>
+        <w:tblLook w:val="04A0" w:firstRow="1" w:lastRow="0" w:firstColumn="1" w:lastColumn="0" w:noHBand="0" w:noVBand="1"/>
+        <w:tblDescription w:val="Meeting information layout table"/>
+      </w:tblPr>
+      <w:tblGrid>
+        <w:gridCol w:w="5400"/>
+        <w:gridCol w:w="5400"/>
+      </w:tblGrid>
+      <w:tr>
+        <w:tc>
+          <w:tcPr>
+            <w:tcW w:w="5400" w:type="dxa"/>
+          </w:tcPr>
+          <w:tbl>
+            <w:tblPr>
+              <w:tblW w:w="5000" w:type="pct"/>
+              <w:tblInd w:w="1" w:type="dxa"/>
+              <w:tblBorders>
+                <w:left w:val="single" w:sz="4" w:space="0" w:color="9F2936" w:themeColor="accent2"/>
+              </w:tblBorders>
+              <w:tblLayout w:type="fixed"/>
+              <w:tblCellMar>
+                <w:left w:w="0" w:type="dxa"/>
+                <w:right w:w="0" w:type="dxa"/>
+              </w:tblCellMar>
+              <w:tblLook w:val="04A0" w:firstRow="1" w:lastRow="0" w:firstColumn="1" w:lastColumn="0" w:noHBand="0" w:noVBand="1"/>
+              <w:tblDescription w:val="Table for person calling meeting, type of meeting, facilitator, note taker, and timekeeper"/>
+            </w:tblPr>
+            <w:tblGrid>
+              <w:gridCol w:w="2407"/>
+              <w:gridCol w:w="2983"/>
+            </w:tblGrid>
+            <w:tr>
+              <w:tc>
+                <w:tcPr>
+                  <w:tcW w:w="2311" w:type="dxa"/>
+                  <w:tcBorders>
+                    <w:left w:val="nil"/>
+                  </w:tcBorders>
+                </w:tcPr>
+                <w:p>
+                  <w:pPr>
+                    <w:pStyle w:val="Heading3"/>
+                  </w:pPr>
+                  <w:sdt>
+                    <w:sdtPr>
+                      <w:alias w:val="Meeting called by:"/>
+                      <w:tag w:val="Meeting called by:"/>
+                      <w:id w:val="1232430299"/>
+                      <w:placeholder>
+                        <w:docPart w:val="335917E67B384700B8DB73646B31DDA6"/>
+                      </w:placeholder>
+                      <w:temporary/>
+                      <w:showingPlcHdr/>
+                      <w15:appearance w15:val="hidden"/>
+                    </w:sdtPr>
+                    <w:sdtContent>
+                      <w:r>
+                        <w:t>Meeting called by</w:t>
+                      </w:r>
+                    </w:sdtContent>
+                  </w:sdt>
+                </w:p>
+              </w:tc>
+              <w:tc>
+                <w:tcPr>
+                  <w:tcW w:w="2863" w:type="dxa"/>
+                  <w:tcBorders>
+                    <w:right w:val="single" w:sz="8" w:space="0" w:color="F07F09" w:themeColor="accent1"/>
+                  </w:tcBorders>
+                </w:tcPr>
+                <w:p>
+                  <w:pPr>
+                    <w:spacing w:after="0"/>
+                  </w:pPr>
+                  <w:r>
+                    <w:t>Group</w:t>
+                  </w:r>
+                </w:p>
+              </w:tc>
+            </w:tr>
+            <w:tr>
+              <w:tc>
+                <w:tcPr>
+                  <w:tcW w:w="2311" w:type="dxa"/>
+                  <w:tcBorders>
+                    <w:left w:val="nil"/>
+                  </w:tcBorders>
+                </w:tcPr>
+                <w:p>
+                  <w:pPr>
+                    <w:pStyle w:val="Heading3"/>
+                  </w:pPr>
+                  <w:sdt>
+                    <w:sdtPr>
+                      <w:alias w:val="Type of meeting:"/>
+                      <w:tag w:val="Type of meeting:"/>
+                      <w:id w:val="1905333137"/>
+                      <w:placeholder>
+                        <w:docPart w:val="84CBBB48E2BB4E20A21A3C529EFDE928"/>
+                      </w:placeholder>
+                      <w:temporary/>
+                      <w:showingPlcHdr/>
+                      <w15:appearance w15:val="hidden"/>
+                    </w:sdtPr>
+                    <w:sdtContent>
+                      <w:r>
+                        <w:t>Type of meeting</w:t>
+                      </w:r>
+                    </w:sdtContent>
+                  </w:sdt>
+                </w:p>
+              </w:tc>
+              <w:tc>
+                <w:tcPr>
+                  <w:tcW w:w="2863" w:type="dxa"/>
+                  <w:tcBorders>
+                    <w:right w:val="single" w:sz="8" w:space="0" w:color="F07F09" w:themeColor="accent1"/>
+                  </w:tcBorders>
+                </w:tcPr>
+                <w:p>
+                  <w:pPr>
+                    <w:spacing w:after="0"/>
+                  </w:pPr>
+                  <w:r>
+                    <w:t>Project Discussion</w:t>
+                  </w:r>
+                </w:p>
+              </w:tc>
+            </w:tr>
+            <w:tr>
+              <w:sdt>
+                <w:sdtPr>
+                  <w:alias w:val="Facilitator:"/>
+                  <w:tag w:val="Facilitator:"/>
+                  <w:id w:val="-601652122"/>
+                  <w:placeholder>
+                    <w:docPart w:val="BE2804DA21844222AFFC2C033F40F168"/>
+                  </w:placeholder>
+                  <w:temporary/>
+                  <w:showingPlcHdr/>
+                  <w15:appearance w15:val="hidden"/>
+                </w:sdtPr>
+                <w:sdtContent>
+                  <w:tc>
+                    <w:tcPr>
+                      <w:tcW w:w="2311" w:type="dxa"/>
+                      <w:tcBorders>
+                        <w:left w:val="nil"/>
+                      </w:tcBorders>
+                    </w:tcPr>
+                    <w:p>
+                      <w:pPr>
+                        <w:pStyle w:val="Heading3"/>
+                      </w:pPr>
+                      <w:r>
+                        <w:t>Facilitator</w:t>
+                      </w:r>
+                    </w:p>
+                  </w:tc>
+                </w:sdtContent>
+              </w:sdt>
+              <w:tc>
+                <w:tcPr>
+                  <w:tcW w:w="2863" w:type="dxa"/>
+                  <w:tcBorders>
+                    <w:right w:val="single" w:sz="8" w:space="0" w:color="F07F09" w:themeColor="accent1"/>
+                  </w:tcBorders>
+                </w:tcPr>
+                <w:p>
+                  <w:pPr>
+                    <w:spacing w:after="0"/>
+                  </w:pPr>
+                  <w:r>
+                    <w:t>Group</w:t>
+                  </w:r>
+                </w:p>
+              </w:tc>
+            </w:tr>
+            <w:tr>
+              <w:sdt>
+                <w:sdtPr>
+                  <w:alias w:val="Note taker:"/>
+                  <w:tag w:val="Note taker:"/>
+                  <w:id w:val="-1613888733"/>
+                  <w:placeholder>
+                    <w:docPart w:val="8F34A04F458D4DE1822D9B4B8640B1D0"/>
+                  </w:placeholder>
+                  <w:temporary/>
+                  <w:showingPlcHdr/>
+                  <w15:appearance w15:val="hidden"/>
+                </w:sdtPr>
+                <w:sdtContent>
+                  <w:tc>
+                    <w:tcPr>
+                      <w:tcW w:w="2311" w:type="dxa"/>
+                      <w:tcBorders>
+                        <w:left w:val="nil"/>
+                      </w:tcBorders>
+                    </w:tcPr>
+                    <w:p>
+                      <w:pPr>
+                        <w:pStyle w:val="Heading3"/>
+                      </w:pPr>
+                      <w:r>
+                        <w:t>Note taker</w:t>
+                      </w:r>
+                    </w:p>
+                  </w:tc>
+                </w:sdtContent>
+              </w:sdt>
+              <w:tc>
+                <w:tcPr>
+                  <w:tcW w:w="2863" w:type="dxa"/>
+                  <w:tcBorders>
+                    <w:right w:val="single" w:sz="8" w:space="0" w:color="F07F09" w:themeColor="accent1"/>
+                  </w:tcBorders>
+                </w:tcPr>
+                <w:p>
+                  <w:pPr>
+                    <w:spacing w:after="0"/>
+                  </w:pPr>
+                  <w:r>
+                    <w:t>Matthew Blundell</w:t>
+                  </w:r>
+                </w:p>
+              </w:tc>
+            </w:tr>
+            <w:tr>
+              <w:sdt>
+                <w:sdtPr>
+                  <w:alias w:val="Timekeeper:"/>
+                  <w:tag w:val="Timekeeper:"/>
+                  <w:id w:val="-1849083705"/>
+                  <w:placeholder>
+                    <w:docPart w:val="4D79BD20FE3E40AAB5E7FDDA39C02EE0"/>
+                  </w:placeholder>
+                  <w:temporary/>
+                  <w:showingPlcHdr/>
+                  <w15:appearance w15:val="hidden"/>
+                </w:sdtPr>
+                <w:sdtContent>
+                  <w:tc>
+                    <w:tcPr>
+                      <w:tcW w:w="2311" w:type="dxa"/>
+                      <w:tcBorders>
+                        <w:left w:val="nil"/>
+                      </w:tcBorders>
+                    </w:tcPr>
+                    <w:p>
+                      <w:pPr>
+                        <w:pStyle w:val="Heading3"/>
+                      </w:pPr>
+                      <w:r>
+                        <w:t>Timekeeper</w:t>
+                      </w:r>
+                    </w:p>
+                  </w:tc>
+                </w:sdtContent>
+              </w:sdt>
+              <w:tc>
+                <w:tcPr>
+                  <w:tcW w:w="2863" w:type="dxa"/>
+                  <w:tcBorders>
+                    <w:right w:val="single" w:sz="8" w:space="0" w:color="F07F09" w:themeColor="accent1"/>
+                  </w:tcBorders>
+                </w:tcPr>
+                <w:p>
+                  <w:pPr>
+                    <w:spacing w:after="0"/>
+                  </w:pPr>
+                  <w:r>
+                    <w:t>Group</w:t>
+                  </w:r>
+                </w:p>
+              </w:tc>
+            </w:tr>
+          </w:tbl>
+          <w:p>
+            <w:pPr>
+              <w:spacing w:after="0"/>
+            </w:pPr>
+          </w:p>
+        </w:tc>
+        <w:tc>
+          <w:tcPr>
+            <w:tcW w:w="5400" w:type="dxa"/>
+          </w:tcPr>
+          <w:p>
+            <w:pPr>
+              <w:spacing w:after="0"/>
+            </w:pPr>
+            <w:r>
+              <w:t>Matthew Blundell</w:t>
+            </w:r>
+          </w:p>
+          <w:p>
+            <w:pPr>
+              <w:spacing w:after="0"/>
+            </w:pPr>
+            <w:r>
+              <w:t>Luke Daniels</w:t>
+            </w:r>
+          </w:p>
+          <w:p>
+            <w:pPr>
+              <w:spacing w:after="0"/>
+            </w:pPr>
+            <w:r>
+              <w:t xml:space="preserve">Jacob </w:t>
+            </w:r>
+            <w:proofErr w:type="spellStart"/>
+            <w:r>
+              <w:t>Coorey</w:t>
+            </w:r>
+            <w:proofErr w:type="spellEnd"/>
+          </w:p>
+          <w:p>
+            <w:pPr>
+              <w:spacing w:after="0"/>
+            </w:pPr>
+            <w:r>
+              <w:t>Mohammed Osman</w:t>
+            </w:r>
+          </w:p>
+          <w:p>
+            <w:pPr>
+              <w:spacing w:after="0"/>
+            </w:pPr>
+            <w:r>
+              <w:t>Thomas Walker</w:t>
+            </w:r>
+          </w:p>
+        </w:tc>
+      </w:tr>
+    </w:tbl>
+    <w:p>
+      <w:pPr>
+        <w:pStyle w:val="Heading1"/>
+      </w:pPr>
+      <w:sdt>
+        <w:sdtPr>
+          <w:alias w:val="Agenda topics:"/>
+          <w:tag w:val="Agenda topics:"/>
+          <w:id w:val="-2069093707"/>
+          <w:placeholder>
+            <w:docPart w:val="BB271BBB25B7411DBD5F46C10624558C"/>
+          </w:placeholder>
+          <w:temporary/>
+          <w:showingPlcHdr/>
+          <w15:appearance w15:val="hidden"/>
+        </w:sdtPr>
+        <w:sdtContent>
+          <w:r>
+            <w:t>Agenda topics</w:t>
+          </w:r>
+        </w:sdtContent>
+      </w:sdt>
+    </w:p>
+    <w:p>
+      <w:pPr>
+        <w:pStyle w:val="Heading2"/>
+      </w:pPr>
+      <w:sdt>
+        <w:sdtPr>
+          <w:alias w:val="Agenda 1, time allotted:"/>
+          <w:tag w:val="Agenda 1, time allotted:"/>
+          <w:id w:val="-1085762413"/>
+          <w:placeholder>
+            <w:docPart w:val="443D0304F44243D087F6A718408F3942"/>
+          </w:placeholder>
+          <w:temporary/>
+          <w:showingPlcHdr/>
+          <w15:appearance w15:val="hidden"/>
+        </w:sdtPr>
+        <w:sdtContent>
+          <w:r>
+            <w:t>Time allotted</w:t>
+          </w:r>
+        </w:sdtContent>
+      </w:sdt>
+      <w:r>
+        <w:t xml:space="preserve"> | </w:t>
+      </w:r>
+      <w:sdt>
+        <w:sdtPr>
+          <w:rPr>
+            <w:rStyle w:val="SubtleEmphasis"/>
+          </w:rPr>
+          <w:alias w:val="Agenda 1, enter time:"/>
+          <w:tag w:val="Agenda 1, enter time:"/>
+          <w:id w:val="862718618"/>
+          <w:placeholder>
+            <w:docPart w:val="06A13147FEAB4059A37FF70ADE6C830A"/>
+          </w:placeholder>
+          <w15:appearance w15:val="hidden"/>
+        </w:sdtPr>
+        <w:sdtEndPr>
+          <w:rPr>
+            <w:rStyle w:val="DefaultParagraphFont"/>
+            <w:i w:val="0"/>
+            <w:iCs w:val="0"/>
+            <w:color w:val="9F2936" w:themeColor="accent2"/>
+          </w:rPr>
+        </w:sdtEndPr>
+        <w:sdtContent>
+          <w:r>
+            <w:rPr>
+              <w:rStyle w:val="SubtleEmphasis"/>
+            </w:rPr>
+            <w:t>1 hour</w:t>
+          </w:r>
+          <w:r>
+            <w:rPr>
+              <w:rStyle w:val="SubtleEmphasis"/>
+            </w:rPr>
+            <w:t xml:space="preserve"> 20 minutes</w:t>
+          </w:r>
+        </w:sdtContent>
+      </w:sdt>
+      <w:r>
+        <w:t xml:space="preserve"> | </w:t>
+      </w:r>
+      <w:sdt>
+        <w:sdtPr>
+          <w:alias w:val="Agenda 1, agenda topic:"/>
+          <w:tag w:val="Agenda 1, agenda topic:"/>
+          <w:id w:val="-257603924"/>
+          <w:placeholder>
+            <w:docPart w:val="CB909643D1724E909595A4E3D442EBE6"/>
+          </w:placeholder>
+          <w:temporary/>
+          <w:showingPlcHdr/>
+          <w15:appearance w15:val="hidden"/>
+        </w:sdtPr>
+        <w:sdtContent>
+          <w:r>
+            <w:t>Agenda topic</w:t>
+          </w:r>
+        </w:sdtContent>
+      </w:sdt>
+      <w:r>
+        <w:t xml:space="preserve"> </w:t>
+      </w:r>
+      <w:r>
+        <w:rPr>
+          <w:rStyle w:val="SubtleEmphasis"/>
+        </w:rPr>
+        <w:t>Sprint 1 Update</w:t>
+      </w:r>
+      <w:r>
+        <w:rPr>
+          <w:rStyle w:val="SubtleEmphasis"/>
+        </w:rPr>
+        <w:t xml:space="preserve"> &amp; Sprint 2 Planning    </w:t>
+      </w:r>
+      <w:r>
+        <w:rPr>
+          <w:rStyle w:val="SubtleEmphasis"/>
+        </w:rPr>
+        <w:t xml:space="preserve"> </w:t>
+      </w:r>
+      <w:r>
+        <w:t xml:space="preserve">| </w:t>
+      </w:r>
+      <w:sdt>
+        <w:sdtPr>
+          <w:alias w:val="Agenda 1, presenter:"/>
+          <w:tag w:val="Agenda 1, presenter:"/>
+          <w:id w:val="-1707944722"/>
+          <w:placeholder>
+            <w:docPart w:val="C9E414F482324815A5AC6523783AB8C0"/>
+          </w:placeholder>
+          <w:temporary/>
+          <w:showingPlcHdr/>
+          <w15:appearance w15:val="hidden"/>
+        </w:sdtPr>
+        <w:sdtContent>
+          <w:r>
+            <w:t>Presenter</w:t>
+          </w:r>
+        </w:sdtContent>
+      </w:sdt>
+      <w:r>
+        <w:t xml:space="preserve"> </w:t>
+      </w:r>
+      <w:r>
+        <w:rPr>
+          <w:rStyle w:val="SubtleEmphasis"/>
+        </w:rPr>
+        <w:t>Group</w:t>
+      </w:r>
+    </w:p>
+    <w:p>
+      <w:pPr>
+        <w:ind w:left="0"/>
+      </w:pPr>
+      <w:r>
+        <w:t xml:space="preserve">The first topic that will be covered in this meeting is to check </w:t>
+      </w:r>
+      <w:r>
+        <w:t xml:space="preserve">that all of the UI and Prototyping for the page designs have been completed and all stay with the theme of the home page. </w:t>
+      </w:r>
+    </w:p>
+    <w:p>
+      <w:pPr>
+        <w:ind w:left="0"/>
+      </w:pPr>
+      <w:r>
+        <w:t xml:space="preserve">The client will then talk to the team about what he wants to see implemented in the second sprint. Here he will discuss all the features that need to be implemented and some that need to be updated slightly. </w:t>
+      </w:r>
+    </w:p>
+    <w:p>
+      <w:pPr>
+        <w:ind w:left="0"/>
+      </w:pPr>
+      <w:r>
+        <w:t xml:space="preserve">Then as a team we will discuss how we think the best way to efficiently do the tasks are and how we will get the most quality for our end product. </w:t>
+      </w:r>
+    </w:p>
+    <w:p>
+      <w:pPr>
+        <w:ind w:left="0"/>
+      </w:pPr>
+      <w:r>
+        <w:t>For the next meeting developer team must bring in tasks they think will potentially be used once the second sprint starts</w:t>
+      </w:r>
+      <w:r>
+        <w:t>. Also start coding the pages that they had done UI for</w:t>
+      </w:r>
+    </w:p>
+    <w:tbl>
+      <w:tblPr>
+        <w:tblStyle w:val="Meetingminutes"/>
+        <w:tblW w:w="5000" w:type="pct"/>
+        <w:tblLayout w:type="fixed"/>
+        <w:tblLook w:val="04A0" w:firstRow="1" w:lastRow="0" w:firstColumn="1" w:lastColumn="0" w:noHBand="0" w:noVBand="1"/>
+        <w:tblDescription w:val="Action items information table for agenda 1"/>
+      </w:tblPr>
+      <w:tblGrid>
+        <w:gridCol w:w="6300"/>
+        <w:gridCol w:w="2250"/>
+        <w:gridCol w:w="2250"/>
+      </w:tblGrid>
+      <w:tr>
+        <w:trPr>
+          <w:cnfStyle w:val="100000000000" w:firstRow="1" w:lastRow="0" w:firstColumn="0" w:lastColumn="0" w:oddVBand="0" w:evenVBand="0" w:oddHBand="0" w:evenHBand="0" w:firstRowFirstColumn="0" w:firstRowLastColumn="0" w:lastRowFirstColumn="0" w:lastRowLastColumn="0"/>
+        </w:trPr>
+        <w:tc>
+          <w:tcPr>
+            <w:tcW w:w="6300" w:type="dxa"/>
+          </w:tcPr>
+          <w:p>
+            <w:r>
+              <w:t>Meeting Items</w:t>
+            </w:r>
+          </w:p>
+        </w:tc>
+        <w:sdt>
+          <w:sdtPr>
+            <w:alias w:val="Agenda 1, person responsible:"/>
+            <w:tag w:val="Agenda 1, person responsible:"/>
+            <w:id w:val="308980028"/>
+            <w:placeholder>
+              <w:docPart w:val="5D136A889F1D4074A35970A6458A4AD2"/>
+            </w:placeholder>
+            <w:temporary/>
+            <w:showingPlcHdr/>
+            <w15:appearance w15:val="hidden"/>
+          </w:sdtPr>
+          <w:sdtContent>
+            <w:tc>
+              <w:tcPr>
+                <w:tcW w:w="2250" w:type="dxa"/>
+              </w:tcPr>
+              <w:p>
+                <w:r>
+                  <w:t>Person responsible</w:t>
+                </w:r>
+              </w:p>
+            </w:tc>
+          </w:sdtContent>
+        </w:sdt>
+        <w:tc>
+          <w:tcPr>
+            <w:tcW w:w="2250" w:type="dxa"/>
+          </w:tcPr>
+          <w:p>
+            <w:r>
+              <w:t>Item Started or Due</w:t>
+            </w:r>
+          </w:p>
+        </w:tc>
+      </w:tr>
+      <w:tr>
+        <w:tc>
+          <w:tcPr>
+            <w:tcW w:w="6300" w:type="dxa"/>
+          </w:tcPr>
+          <w:p>
+            <w:pPr>
+              <w:ind w:left="0"/>
+            </w:pPr>
+            <w:r>
+              <w:t xml:space="preserve">Check UI and Prototypes of all </w:t>
+            </w:r>
+            <w:r>
+              <w:t xml:space="preserve">pages of the </w:t>
+            </w:r>
+          </w:p>
+          <w:p>
+            <w:pPr>
+              <w:ind w:left="0"/>
+            </w:pPr>
+            <w:r>
+              <w:t xml:space="preserve">Application </w:t>
+            </w:r>
+          </w:p>
+        </w:tc>
+        <w:tc>
+          <w:tcPr>
+            <w:tcW w:w="2250" w:type="dxa"/>
+          </w:tcPr>
+          <w:p>
+            <w:pPr>
+              <w:ind w:left="0"/>
+            </w:pPr>
+            <w:r>
+              <w:t>Group</w:t>
+            </w:r>
+          </w:p>
+        </w:tc>
+        <w:tc>
+          <w:tcPr>
+            <w:tcW w:w="2250" w:type="dxa"/>
+          </w:tcPr>
+          <w:p>
+            <w:pPr>
+              <w:ind w:left="0"/>
+            </w:pPr>
+            <w:r>
+              <w:t>13</w:t>
+            </w:r>
+            <w:r>
+              <w:t>/09/2018 | 12:00pm</w:t>
+            </w:r>
+          </w:p>
+        </w:tc>
+      </w:tr>
+      <w:tr>
+        <w:tc>
+          <w:tcPr>
+            <w:tcW w:w="6300" w:type="dxa"/>
+          </w:tcPr>
+          <w:p>
+            <w:pPr>
+              <w:ind w:left="0"/>
+            </w:pPr>
+            <w:r>
+              <w:t>Client talks to team about features he wants implemented</w:t>
+            </w:r>
+          </w:p>
+          <w:p>
+            <w:pPr>
+              <w:ind w:left="0"/>
+            </w:pPr>
+            <w:r>
+              <w:t>In the second sprint</w:t>
+            </w:r>
+            <w:r>
+              <w:t xml:space="preserve"> </w:t>
+            </w:r>
+          </w:p>
+        </w:tc>
+        <w:tc>
+          <w:tcPr>
+            <w:tcW w:w="2250" w:type="dxa"/>
+          </w:tcPr>
+          <w:p>
+            <w:pPr>
+              <w:ind w:left="0"/>
+            </w:pPr>
+            <w:r>
+              <w:t>Group</w:t>
+            </w:r>
+          </w:p>
+        </w:tc>
+        <w:tc>
+          <w:tcPr>
+            <w:tcW w:w="2250" w:type="dxa"/>
+          </w:tcPr>
+          <w:p>
+            <w:pPr>
+              <w:ind w:left="0"/>
+            </w:pPr>
+            <w:r>
+              <w:t>13</w:t>
+            </w:r>
+            <w:r>
+              <w:t>/09/2018 | 12:30pm</w:t>
+            </w:r>
+          </w:p>
+        </w:tc>
+      </w:tr>
+      <w:tr>
+        <w:tc>
+          <w:tcPr>
+            <w:tcW w:w="6300" w:type="dxa"/>
+          </w:tcPr>
+          <w:p>
+            <w:pPr>
+              <w:ind w:left="0"/>
+            </w:pPr>
+            <w:r>
+              <w:t>Discuss as a team how we will do these tasks effectively</w:t>
+            </w:r>
+          </w:p>
+        </w:tc>
+        <w:tc>
+          <w:tcPr>
+            <w:tcW w:w="2250" w:type="dxa"/>
+          </w:tcPr>
+          <w:p>
+            <w:pPr>
+              <w:ind w:left="0"/>
+            </w:pPr>
+            <w:r>
+              <w:t>Group</w:t>
+            </w:r>
+          </w:p>
+        </w:tc>
+        <w:tc>
+          <w:tcPr>
+            <w:tcW w:w="2250" w:type="dxa"/>
+          </w:tcPr>
+          <w:p>
+            <w:pPr>
+              <w:ind w:left="0"/>
+            </w:pPr>
+            <w:r>
+              <w:t>13</w:t>
+            </w:r>
+            <w:r>
+              <w:t>/09/2018 | 12:50pm</w:t>
+            </w:r>
+          </w:p>
+        </w:tc>
+      </w:tr>
+      <w:tr>
+        <w:trPr>
+          <w:trHeight w:val="1188"/>
+        </w:trPr>
+        <w:tc>
+          <w:tcPr>
+            <w:tcW w:w="6300" w:type="dxa"/>
+          </w:tcPr>
+          <w:p>
+            <w:pPr>
+              <w:ind w:left="0"/>
+            </w:pPr>
+            <w:r>
+              <w:t xml:space="preserve">Come up with lists of tasks and have the code for the </w:t>
+            </w:r>
+          </w:p>
+          <w:p>
+            <w:pPr>
+              <w:ind w:left="0"/>
+            </w:pPr>
+            <w:r>
+              <w:t>Pages done by the next meeting</w:t>
+            </w:r>
+          </w:p>
+        </w:tc>
+        <w:tc>
+          <w:tcPr>
+            <w:tcW w:w="2250" w:type="dxa"/>
+          </w:tcPr>
+          <w:p>
+            <w:pPr>
+              <w:ind w:left="0"/>
+            </w:pPr>
+            <w:r>
+              <w:t>Group</w:t>
+            </w:r>
+          </w:p>
+        </w:tc>
+        <w:tc>
+          <w:tcPr>
+            <w:tcW w:w="2250" w:type="dxa"/>
+          </w:tcPr>
+          <w:p>
+            <w:pPr>
+              <w:ind w:left="0"/>
+            </w:pPr>
+            <w:r>
+              <w:t>1</w:t>
+            </w:r>
+            <w:r>
+              <w:t>8</w:t>
+            </w:r>
+            <w:r>
+              <w:t xml:space="preserve">/09/2018 | </w:t>
+            </w:r>
+            <w:r>
+              <w:t>6</w:t>
+            </w:r>
+            <w:bookmarkStart w:id="0" w:name="_GoBack"/>
+            <w:bookmarkEnd w:id="0"/>
+            <w:r>
+              <w:t>:00pm</w:t>
+            </w:r>
+          </w:p>
+        </w:tc>
+      </w:tr>
+    </w:tbl>
     <w:p>
       <w:pPr>
         <w:pStyle w:val="Heading2"/>
@@ -11897,6 +13809,7 @@
     <w:lsdException w:name="HTML Sample" w:semiHidden="1" w:unhideWhenUsed="1"/>
     <w:lsdException w:name="HTML Typewriter" w:semiHidden="1" w:unhideWhenUsed="1"/>
     <w:lsdException w:name="HTML Variable" w:semiHidden="1" w:unhideWhenUsed="1"/>
+    <w:lsdException w:name="Normal Table" w:semiHidden="1" w:unhideWhenUsed="1"/>
     <w:lsdException w:name="annotation subject" w:semiHidden="1" w:unhideWhenUsed="1"/>
     <w:lsdException w:name="No List" w:semiHidden="1" w:unhideWhenUsed="1"/>
     <w:lsdException w:name="Outline List 1" w:semiHidden="1" w:unhideWhenUsed="1"/>
@@ -11943,8 +13856,10 @@
     <w:lsdException w:name="Table Subtle 2" w:semiHidden="1" w:unhideWhenUsed="1"/>
     <w:lsdException w:name="Table Web 1" w:semiHidden="1" w:unhideWhenUsed="1"/>
     <w:lsdException w:name="Table Web 2" w:semiHidden="1" w:unhideWhenUsed="1"/>
+    <w:lsdException w:name="Table Web 3" w:semiHidden="1" w:unhideWhenUsed="1"/>
     <w:lsdException w:name="Balloon Text" w:semiHidden="1" w:unhideWhenUsed="1"/>
     <w:lsdException w:name="Table Grid" w:uiPriority="59"/>
+    <w:lsdException w:name="Table Theme" w:semiHidden="1" w:unhideWhenUsed="1"/>
     <w:lsdException w:name="Placeholder Text" w:semiHidden="1"/>
     <w:lsdException w:name="No Spacing" w:semiHidden="1" w:uiPriority="1" w:unhideWhenUsed="1" w:qFormat="1"/>
     <w:lsdException w:name="Light Shading" w:uiPriority="60"/>
@@ -42206,6 +44121,856 @@
         </w:p>
       </w:docPartBody>
     </w:docPart>
+    <w:docPart>
+      <w:docPartPr>
+        <w:name w:val="2980354295E345A5902783DA6A32779D"/>
+        <w:category>
+          <w:name w:val="General"/>
+          <w:gallery w:val="placeholder"/>
+        </w:category>
+        <w:types>
+          <w:type w:val="bbPlcHdr"/>
+        </w:types>
+        <w:behaviors>
+          <w:behavior w:val="content"/>
+        </w:behaviors>
+        <w:guid w:val="{AC5B03E4-734C-4FF6-826F-4A07A72CAF0F}"/>
+      </w:docPartPr>
+      <w:docPartBody>
+        <w:p>
+          <w:pPr>
+            <w:pStyle w:val="2980354295E345A5902783DA6A32779D"/>
+          </w:pPr>
+          <w:r>
+            <w:t>|</w:t>
+          </w:r>
+        </w:p>
+      </w:docPartBody>
+    </w:docPart>
+    <w:docPart>
+      <w:docPartPr>
+        <w:name w:val="4354AD02D2064FC7AA7AACF6182EC209"/>
+        <w:category>
+          <w:name w:val="General"/>
+          <w:gallery w:val="placeholder"/>
+        </w:category>
+        <w:types>
+          <w:type w:val="bbPlcHdr"/>
+        </w:types>
+        <w:behaviors>
+          <w:behavior w:val="content"/>
+        </w:behaviors>
+        <w:guid w:val="{70107932-C8A1-4574-8156-C378F70808C4}"/>
+      </w:docPartPr>
+      <w:docPartBody>
+        <w:p>
+          <w:pPr>
+            <w:pStyle w:val="4354AD02D2064FC7AA7AACF6182EC209"/>
+          </w:pPr>
+          <w:r>
+            <w:rPr>
+              <w:rStyle w:val="SubtleReference"/>
+            </w:rPr>
+            <w:t>Minutes</w:t>
+          </w:r>
+        </w:p>
+      </w:docPartBody>
+    </w:docPart>
+    <w:docPart>
+      <w:docPartPr>
+        <w:name w:val="198B1916A61944748A347EC67837BB43"/>
+        <w:category>
+          <w:name w:val="General"/>
+          <w:gallery w:val="placeholder"/>
+        </w:category>
+        <w:types>
+          <w:type w:val="bbPlcHdr"/>
+        </w:types>
+        <w:behaviors>
+          <w:behavior w:val="content"/>
+        </w:behaviors>
+        <w:guid w:val="{916E4CC5-ADC4-4446-89F4-50997BA7BD1F}"/>
+      </w:docPartPr>
+      <w:docPartBody>
+        <w:p>
+          <w:pPr>
+            <w:pStyle w:val="198B1916A61944748A347EC67837BB43"/>
+          </w:pPr>
+          <w:r>
+            <w:t>Meeting date | time</w:t>
+          </w:r>
+        </w:p>
+      </w:docPartBody>
+    </w:docPart>
+    <w:docPart>
+      <w:docPartPr>
+        <w:name w:val="2E28D6F85F92442BA1EAF2A3A9582928"/>
+        <w:category>
+          <w:name w:val="General"/>
+          <w:gallery w:val="placeholder"/>
+        </w:category>
+        <w:types>
+          <w:type w:val="bbPlcHdr"/>
+        </w:types>
+        <w:behaviors>
+          <w:behavior w:val="content"/>
+        </w:behaviors>
+        <w:guid w:val="{08906859-4169-4DE8-9FFD-D8FCD562E079}"/>
+      </w:docPartPr>
+      <w:docPartBody>
+        <w:p>
+          <w:pPr>
+            <w:pStyle w:val="2E28D6F85F92442BA1EAF2A3A9582928"/>
+          </w:pPr>
+          <w:r>
+            <w:t>Meeting location</w:t>
+          </w:r>
+        </w:p>
+      </w:docPartBody>
+    </w:docPart>
+    <w:docPart>
+      <w:docPartPr>
+        <w:name w:val="4B9BD2CCDCA94D318281829C8B03E154"/>
+        <w:category>
+          <w:name w:val="General"/>
+          <w:gallery w:val="placeholder"/>
+        </w:category>
+        <w:types>
+          <w:type w:val="bbPlcHdr"/>
+        </w:types>
+        <w:behaviors>
+          <w:behavior w:val="content"/>
+        </w:behaviors>
+        <w:guid w:val="{4D697A96-888B-4071-AD75-ED73E7046E65}"/>
+      </w:docPartPr>
+      <w:docPartBody>
+        <w:p>
+          <w:pPr>
+            <w:pStyle w:val="4B9BD2CCDCA94D318281829C8B03E154"/>
+          </w:pPr>
+          <w:r>
+            <w:rPr>
+              <w:rStyle w:val="SubtleEmphasis"/>
+            </w:rPr>
+            <w:t>Location</w:t>
+          </w:r>
+        </w:p>
+      </w:docPartBody>
+    </w:docPart>
+    <w:docPart>
+      <w:docPartPr>
+        <w:name w:val="D91BCE7BF478424C9D79303C4DCCC93E"/>
+        <w:category>
+          <w:name w:val="General"/>
+          <w:gallery w:val="placeholder"/>
+        </w:category>
+        <w:types>
+          <w:type w:val="bbPlcHdr"/>
+        </w:types>
+        <w:behaviors>
+          <w:behavior w:val="content"/>
+        </w:behaviors>
+        <w:guid w:val="{97B4EF53-834E-4E85-9DFA-27E603F9484C}"/>
+      </w:docPartPr>
+      <w:docPartBody>
+        <w:p>
+          <w:pPr>
+            <w:pStyle w:val="D91BCE7BF478424C9D79303C4DCCC93E"/>
+          </w:pPr>
+          <w:r>
+            <w:t>Meeting called by</w:t>
+          </w:r>
+        </w:p>
+      </w:docPartBody>
+    </w:docPart>
+    <w:docPart>
+      <w:docPartPr>
+        <w:name w:val="364EBD2A36F04A4E8C325CC6A68765C6"/>
+        <w:category>
+          <w:name w:val="General"/>
+          <w:gallery w:val="placeholder"/>
+        </w:category>
+        <w:types>
+          <w:type w:val="bbPlcHdr"/>
+        </w:types>
+        <w:behaviors>
+          <w:behavior w:val="content"/>
+        </w:behaviors>
+        <w:guid w:val="{61C8CA52-09EF-4185-B1FF-01845DA1A1DD}"/>
+      </w:docPartPr>
+      <w:docPartBody>
+        <w:p>
+          <w:pPr>
+            <w:pStyle w:val="364EBD2A36F04A4E8C325CC6A68765C6"/>
+          </w:pPr>
+          <w:r>
+            <w:t>Type of meeting</w:t>
+          </w:r>
+        </w:p>
+      </w:docPartBody>
+    </w:docPart>
+    <w:docPart>
+      <w:docPartPr>
+        <w:name w:val="7DD6DB0C9E5149B3A31EC30C3A78E21E"/>
+        <w:category>
+          <w:name w:val="General"/>
+          <w:gallery w:val="placeholder"/>
+        </w:category>
+        <w:types>
+          <w:type w:val="bbPlcHdr"/>
+        </w:types>
+        <w:behaviors>
+          <w:behavior w:val="content"/>
+        </w:behaviors>
+        <w:guid w:val="{4CFE0318-9124-405B-897C-06FD76471FF7}"/>
+      </w:docPartPr>
+      <w:docPartBody>
+        <w:p>
+          <w:pPr>
+            <w:pStyle w:val="7DD6DB0C9E5149B3A31EC30C3A78E21E"/>
+          </w:pPr>
+          <w:r>
+            <w:t>Facilitator</w:t>
+          </w:r>
+        </w:p>
+      </w:docPartBody>
+    </w:docPart>
+    <w:docPart>
+      <w:docPartPr>
+        <w:name w:val="CA825EE543564F71B4C47E48BF965D24"/>
+        <w:category>
+          <w:name w:val="General"/>
+          <w:gallery w:val="placeholder"/>
+        </w:category>
+        <w:types>
+          <w:type w:val="bbPlcHdr"/>
+        </w:types>
+        <w:behaviors>
+          <w:behavior w:val="content"/>
+        </w:behaviors>
+        <w:guid w:val="{BF500F1B-9C50-4C95-BAEA-673FBFAD4BC3}"/>
+      </w:docPartPr>
+      <w:docPartBody>
+        <w:p>
+          <w:pPr>
+            <w:pStyle w:val="CA825EE543564F71B4C47E48BF965D24"/>
+          </w:pPr>
+          <w:r>
+            <w:t>Note taker</w:t>
+          </w:r>
+        </w:p>
+      </w:docPartBody>
+    </w:docPart>
+    <w:docPart>
+      <w:docPartPr>
+        <w:name w:val="B1D35E12FBEB4910AD7B1F875D1BD899"/>
+        <w:category>
+          <w:name w:val="General"/>
+          <w:gallery w:val="placeholder"/>
+        </w:category>
+        <w:types>
+          <w:type w:val="bbPlcHdr"/>
+        </w:types>
+        <w:behaviors>
+          <w:behavior w:val="content"/>
+        </w:behaviors>
+        <w:guid w:val="{BBEC7BE9-6D02-47CF-BCBF-87151DF79F94}"/>
+      </w:docPartPr>
+      <w:docPartBody>
+        <w:p>
+          <w:pPr>
+            <w:pStyle w:val="B1D35E12FBEB4910AD7B1F875D1BD899"/>
+          </w:pPr>
+          <w:r>
+            <w:t>Timekeeper</w:t>
+          </w:r>
+        </w:p>
+      </w:docPartBody>
+    </w:docPart>
+    <w:docPart>
+      <w:docPartPr>
+        <w:name w:val="97CF3EB975B1441C8DA760B6F23664D1"/>
+        <w:category>
+          <w:name w:val="General"/>
+          <w:gallery w:val="placeholder"/>
+        </w:category>
+        <w:types>
+          <w:type w:val="bbPlcHdr"/>
+        </w:types>
+        <w:behaviors>
+          <w:behavior w:val="content"/>
+        </w:behaviors>
+        <w:guid w:val="{574CB437-E71B-46E4-A6CB-06C4FEF5EB9A}"/>
+      </w:docPartPr>
+      <w:docPartBody>
+        <w:p>
+          <w:pPr>
+            <w:pStyle w:val="97CF3EB975B1441C8DA760B6F23664D1"/>
+          </w:pPr>
+          <w:r>
+            <w:t>Agenda topics</w:t>
+          </w:r>
+        </w:p>
+      </w:docPartBody>
+    </w:docPart>
+    <w:docPart>
+      <w:docPartPr>
+        <w:name w:val="FE5604FCC6394D8B97AC7C04F278D875"/>
+        <w:category>
+          <w:name w:val="General"/>
+          <w:gallery w:val="placeholder"/>
+        </w:category>
+        <w:types>
+          <w:type w:val="bbPlcHdr"/>
+        </w:types>
+        <w:behaviors>
+          <w:behavior w:val="content"/>
+        </w:behaviors>
+        <w:guid w:val="{5C94B75E-570B-4B01-9C11-EBE7E97B603C}"/>
+      </w:docPartPr>
+      <w:docPartBody>
+        <w:p>
+          <w:pPr>
+            <w:pStyle w:val="FE5604FCC6394D8B97AC7C04F278D875"/>
+          </w:pPr>
+          <w:r>
+            <w:t>Time allotted</w:t>
+          </w:r>
+        </w:p>
+      </w:docPartBody>
+    </w:docPart>
+    <w:docPart>
+      <w:docPartPr>
+        <w:name w:val="87C433D93C1240369C190798DB7E74FE"/>
+        <w:category>
+          <w:name w:val="General"/>
+          <w:gallery w:val="placeholder"/>
+        </w:category>
+        <w:types>
+          <w:type w:val="bbPlcHdr"/>
+        </w:types>
+        <w:behaviors>
+          <w:behavior w:val="content"/>
+        </w:behaviors>
+        <w:guid w:val="{C8C74DE2-7586-4839-A31F-37C12B805F70}"/>
+      </w:docPartPr>
+      <w:docPartBody>
+        <w:p>
+          <w:pPr>
+            <w:pStyle w:val="87C433D93C1240369C190798DB7E74FE"/>
+          </w:pPr>
+          <w:r>
+            <w:rPr>
+              <w:rStyle w:val="SubtleEmphasis"/>
+            </w:rPr>
+            <w:t>Time</w:t>
+          </w:r>
+        </w:p>
+      </w:docPartBody>
+    </w:docPart>
+    <w:docPart>
+      <w:docPartPr>
+        <w:name w:val="7BB804F2350D4332A024641FA0D4739D"/>
+        <w:category>
+          <w:name w:val="General"/>
+          <w:gallery w:val="placeholder"/>
+        </w:category>
+        <w:types>
+          <w:type w:val="bbPlcHdr"/>
+        </w:types>
+        <w:behaviors>
+          <w:behavior w:val="content"/>
+        </w:behaviors>
+        <w:guid w:val="{5EB798CA-D6B1-4224-932B-44C304721C51}"/>
+      </w:docPartPr>
+      <w:docPartBody>
+        <w:p>
+          <w:pPr>
+            <w:pStyle w:val="7BB804F2350D4332A024641FA0D4739D"/>
+          </w:pPr>
+          <w:r>
+            <w:t>Agenda topic</w:t>
+          </w:r>
+        </w:p>
+      </w:docPartBody>
+    </w:docPart>
+    <w:docPart>
+      <w:docPartPr>
+        <w:name w:val="39E2AF05D8534B36BF0E9C962A39B03B"/>
+        <w:category>
+          <w:name w:val="General"/>
+          <w:gallery w:val="placeholder"/>
+        </w:category>
+        <w:types>
+          <w:type w:val="bbPlcHdr"/>
+        </w:types>
+        <w:behaviors>
+          <w:behavior w:val="content"/>
+        </w:behaviors>
+        <w:guid w:val="{24AD3C51-1670-49B9-A4B1-E05B6D924E40}"/>
+      </w:docPartPr>
+      <w:docPartBody>
+        <w:p>
+          <w:pPr>
+            <w:pStyle w:val="39E2AF05D8534B36BF0E9C962A39B03B"/>
+          </w:pPr>
+          <w:r>
+            <w:t>Presenter</w:t>
+          </w:r>
+        </w:p>
+      </w:docPartBody>
+    </w:docPart>
+    <w:docPart>
+      <w:docPartPr>
+        <w:name w:val="221AD1B5B3334B719D37EC7F808713BA"/>
+        <w:category>
+          <w:name w:val="General"/>
+          <w:gallery w:val="placeholder"/>
+        </w:category>
+        <w:types>
+          <w:type w:val="bbPlcHdr"/>
+        </w:types>
+        <w:behaviors>
+          <w:behavior w:val="content"/>
+        </w:behaviors>
+        <w:guid w:val="{69C76AF3-9A18-47B5-8169-0EDE915E9C38}"/>
+      </w:docPartPr>
+      <w:docPartBody>
+        <w:p>
+          <w:pPr>
+            <w:pStyle w:val="221AD1B5B3334B719D37EC7F808713BA"/>
+          </w:pPr>
+          <w:r>
+            <w:t>Person responsible</w:t>
+          </w:r>
+        </w:p>
+      </w:docPartBody>
+    </w:docPart>
+    <w:docPart>
+      <w:docPartPr>
+        <w:name w:val="27CD285C8091425292AF215DB7612055"/>
+        <w:category>
+          <w:name w:val="General"/>
+          <w:gallery w:val="placeholder"/>
+        </w:category>
+        <w:types>
+          <w:type w:val="bbPlcHdr"/>
+        </w:types>
+        <w:behaviors>
+          <w:behavior w:val="content"/>
+        </w:behaviors>
+        <w:guid w:val="{26A93CFE-54F9-49E4-B9C5-F377420A60EA}"/>
+      </w:docPartPr>
+      <w:docPartBody>
+        <w:p>
+          <w:pPr>
+            <w:pStyle w:val="27CD285C8091425292AF215DB7612055"/>
+          </w:pPr>
+          <w:r>
+            <w:t>|</w:t>
+          </w:r>
+        </w:p>
+      </w:docPartBody>
+    </w:docPart>
+    <w:docPart>
+      <w:docPartPr>
+        <w:name w:val="8A8F77B99D344E75AEBB975C2A59C37D"/>
+        <w:category>
+          <w:name w:val="General"/>
+          <w:gallery w:val="placeholder"/>
+        </w:category>
+        <w:types>
+          <w:type w:val="bbPlcHdr"/>
+        </w:types>
+        <w:behaviors>
+          <w:behavior w:val="content"/>
+        </w:behaviors>
+        <w:guid w:val="{2BBEFE07-DB26-42ED-B40D-C73DB64C7CB0}"/>
+      </w:docPartPr>
+      <w:docPartBody>
+        <w:p>
+          <w:pPr>
+            <w:pStyle w:val="8A8F77B99D344E75AEBB975C2A59C37D"/>
+          </w:pPr>
+          <w:r>
+            <w:rPr>
+              <w:rStyle w:val="SubtleReference"/>
+            </w:rPr>
+            <w:t>Minutes</w:t>
+          </w:r>
+        </w:p>
+      </w:docPartBody>
+    </w:docPart>
+    <w:docPart>
+      <w:docPartPr>
+        <w:name w:val="C811E027D3934162AC0F178C4A351760"/>
+        <w:category>
+          <w:name w:val="General"/>
+          <w:gallery w:val="placeholder"/>
+        </w:category>
+        <w:types>
+          <w:type w:val="bbPlcHdr"/>
+        </w:types>
+        <w:behaviors>
+          <w:behavior w:val="content"/>
+        </w:behaviors>
+        <w:guid w:val="{78D3AB0D-2C8A-4E3E-BE9F-3393DCF93D5D}"/>
+      </w:docPartPr>
+      <w:docPartBody>
+        <w:p>
+          <w:pPr>
+            <w:pStyle w:val="C811E027D3934162AC0F178C4A351760"/>
+          </w:pPr>
+          <w:r>
+            <w:t>Meeting date | time</w:t>
+          </w:r>
+        </w:p>
+      </w:docPartBody>
+    </w:docPart>
+    <w:docPart>
+      <w:docPartPr>
+        <w:name w:val="91478C1295374867815EBD821C71AFC0"/>
+        <w:category>
+          <w:name w:val="General"/>
+          <w:gallery w:val="placeholder"/>
+        </w:category>
+        <w:types>
+          <w:type w:val="bbPlcHdr"/>
+        </w:types>
+        <w:behaviors>
+          <w:behavior w:val="content"/>
+        </w:behaviors>
+        <w:guid w:val="{A5140A16-59EA-4E0E-B416-E58853825256}"/>
+      </w:docPartPr>
+      <w:docPartBody>
+        <w:p>
+          <w:pPr>
+            <w:pStyle w:val="91478C1295374867815EBD821C71AFC0"/>
+          </w:pPr>
+          <w:r>
+            <w:t>Meeting location</w:t>
+          </w:r>
+        </w:p>
+      </w:docPartBody>
+    </w:docPart>
+    <w:docPart>
+      <w:docPartPr>
+        <w:name w:val="70CE70BCCA2342349AEC7C7795457C5B"/>
+        <w:category>
+          <w:name w:val="General"/>
+          <w:gallery w:val="placeholder"/>
+        </w:category>
+        <w:types>
+          <w:type w:val="bbPlcHdr"/>
+        </w:types>
+        <w:behaviors>
+          <w:behavior w:val="content"/>
+        </w:behaviors>
+        <w:guid w:val="{63805E92-976A-4CB6-96B2-6E9BE5278F66}"/>
+      </w:docPartPr>
+      <w:docPartBody>
+        <w:p>
+          <w:pPr>
+            <w:pStyle w:val="70CE70BCCA2342349AEC7C7795457C5B"/>
+          </w:pPr>
+          <w:r>
+            <w:rPr>
+              <w:rStyle w:val="SubtleEmphasis"/>
+            </w:rPr>
+            <w:t>Location</w:t>
+          </w:r>
+        </w:p>
+      </w:docPartBody>
+    </w:docPart>
+    <w:docPart>
+      <w:docPartPr>
+        <w:name w:val="335917E67B384700B8DB73646B31DDA6"/>
+        <w:category>
+          <w:name w:val="General"/>
+          <w:gallery w:val="placeholder"/>
+        </w:category>
+        <w:types>
+          <w:type w:val="bbPlcHdr"/>
+        </w:types>
+        <w:behaviors>
+          <w:behavior w:val="content"/>
+        </w:behaviors>
+        <w:guid w:val="{48519DC4-4A45-41FB-9187-12D9FB08E037}"/>
+      </w:docPartPr>
+      <w:docPartBody>
+        <w:p>
+          <w:pPr>
+            <w:pStyle w:val="335917E67B384700B8DB73646B31DDA6"/>
+          </w:pPr>
+          <w:r>
+            <w:t>Meeting called by</w:t>
+          </w:r>
+        </w:p>
+      </w:docPartBody>
+    </w:docPart>
+    <w:docPart>
+      <w:docPartPr>
+        <w:name w:val="84CBBB48E2BB4E20A21A3C529EFDE928"/>
+        <w:category>
+          <w:name w:val="General"/>
+          <w:gallery w:val="placeholder"/>
+        </w:category>
+        <w:types>
+          <w:type w:val="bbPlcHdr"/>
+        </w:types>
+        <w:behaviors>
+          <w:behavior w:val="content"/>
+        </w:behaviors>
+        <w:guid w:val="{D6A37260-7BE6-4E1D-ADC7-5197829296C9}"/>
+      </w:docPartPr>
+      <w:docPartBody>
+        <w:p>
+          <w:pPr>
+            <w:pStyle w:val="84CBBB48E2BB4E20A21A3C529EFDE928"/>
+          </w:pPr>
+          <w:r>
+            <w:t>Type of meeting</w:t>
+          </w:r>
+        </w:p>
+      </w:docPartBody>
+    </w:docPart>
+    <w:docPart>
+      <w:docPartPr>
+        <w:name w:val="BE2804DA21844222AFFC2C033F40F168"/>
+        <w:category>
+          <w:name w:val="General"/>
+          <w:gallery w:val="placeholder"/>
+        </w:category>
+        <w:types>
+          <w:type w:val="bbPlcHdr"/>
+        </w:types>
+        <w:behaviors>
+          <w:behavior w:val="content"/>
+        </w:behaviors>
+        <w:guid w:val="{7D03D1F2-99C5-4EFA-8A22-FE3ADF752C71}"/>
+      </w:docPartPr>
+      <w:docPartBody>
+        <w:p>
+          <w:pPr>
+            <w:pStyle w:val="BE2804DA21844222AFFC2C033F40F168"/>
+          </w:pPr>
+          <w:r>
+            <w:t>Facilitator</w:t>
+          </w:r>
+        </w:p>
+      </w:docPartBody>
+    </w:docPart>
+    <w:docPart>
+      <w:docPartPr>
+        <w:name w:val="8F34A04F458D4DE1822D9B4B8640B1D0"/>
+        <w:category>
+          <w:name w:val="General"/>
+          <w:gallery w:val="placeholder"/>
+        </w:category>
+        <w:types>
+          <w:type w:val="bbPlcHdr"/>
+        </w:types>
+        <w:behaviors>
+          <w:behavior w:val="content"/>
+        </w:behaviors>
+        <w:guid w:val="{90E30B9A-7035-45F9-A583-7ABC8D8681CB}"/>
+      </w:docPartPr>
+      <w:docPartBody>
+        <w:p>
+          <w:pPr>
+            <w:pStyle w:val="8F34A04F458D4DE1822D9B4B8640B1D0"/>
+          </w:pPr>
+          <w:r>
+            <w:t>Note taker</w:t>
+          </w:r>
+        </w:p>
+      </w:docPartBody>
+    </w:docPart>
+    <w:docPart>
+      <w:docPartPr>
+        <w:name w:val="4D79BD20FE3E40AAB5E7FDDA39C02EE0"/>
+        <w:category>
+          <w:name w:val="General"/>
+          <w:gallery w:val="placeholder"/>
+        </w:category>
+        <w:types>
+          <w:type w:val="bbPlcHdr"/>
+        </w:types>
+        <w:behaviors>
+          <w:behavior w:val="content"/>
+        </w:behaviors>
+        <w:guid w:val="{C50EB3D2-55DD-4718-89CA-EFF6E742ECFA}"/>
+      </w:docPartPr>
+      <w:docPartBody>
+        <w:p>
+          <w:pPr>
+            <w:pStyle w:val="4D79BD20FE3E40AAB5E7FDDA39C02EE0"/>
+          </w:pPr>
+          <w:r>
+            <w:t>Timekeeper</w:t>
+          </w:r>
+        </w:p>
+      </w:docPartBody>
+    </w:docPart>
+    <w:docPart>
+      <w:docPartPr>
+        <w:name w:val="BB271BBB25B7411DBD5F46C10624558C"/>
+        <w:category>
+          <w:name w:val="General"/>
+          <w:gallery w:val="placeholder"/>
+        </w:category>
+        <w:types>
+          <w:type w:val="bbPlcHdr"/>
+        </w:types>
+        <w:behaviors>
+          <w:behavior w:val="content"/>
+        </w:behaviors>
+        <w:guid w:val="{58779BEB-C477-4760-893A-0135F0A38BE0}"/>
+      </w:docPartPr>
+      <w:docPartBody>
+        <w:p>
+          <w:pPr>
+            <w:pStyle w:val="BB271BBB25B7411DBD5F46C10624558C"/>
+          </w:pPr>
+          <w:r>
+            <w:t>Agenda topics</w:t>
+          </w:r>
+        </w:p>
+      </w:docPartBody>
+    </w:docPart>
+    <w:docPart>
+      <w:docPartPr>
+        <w:name w:val="443D0304F44243D087F6A718408F3942"/>
+        <w:category>
+          <w:name w:val="General"/>
+          <w:gallery w:val="placeholder"/>
+        </w:category>
+        <w:types>
+          <w:type w:val="bbPlcHdr"/>
+        </w:types>
+        <w:behaviors>
+          <w:behavior w:val="content"/>
+        </w:behaviors>
+        <w:guid w:val="{D22558B7-3500-4B33-9D82-CE8C5374F284}"/>
+      </w:docPartPr>
+      <w:docPartBody>
+        <w:p>
+          <w:pPr>
+            <w:pStyle w:val="443D0304F44243D087F6A718408F3942"/>
+          </w:pPr>
+          <w:r>
+            <w:t>Time allotted</w:t>
+          </w:r>
+        </w:p>
+      </w:docPartBody>
+    </w:docPart>
+    <w:docPart>
+      <w:docPartPr>
+        <w:name w:val="06A13147FEAB4059A37FF70ADE6C830A"/>
+        <w:category>
+          <w:name w:val="General"/>
+          <w:gallery w:val="placeholder"/>
+        </w:category>
+        <w:types>
+          <w:type w:val="bbPlcHdr"/>
+        </w:types>
+        <w:behaviors>
+          <w:behavior w:val="content"/>
+        </w:behaviors>
+        <w:guid w:val="{1A14615D-D797-4FAA-B417-75E8934D30F6}"/>
+      </w:docPartPr>
+      <w:docPartBody>
+        <w:p>
+          <w:pPr>
+            <w:pStyle w:val="06A13147FEAB4059A37FF70ADE6C830A"/>
+          </w:pPr>
+          <w:r>
+            <w:rPr>
+              <w:rStyle w:val="SubtleEmphasis"/>
+            </w:rPr>
+            <w:t>Time</w:t>
+          </w:r>
+        </w:p>
+      </w:docPartBody>
+    </w:docPart>
+    <w:docPart>
+      <w:docPartPr>
+        <w:name w:val="CB909643D1724E909595A4E3D442EBE6"/>
+        <w:category>
+          <w:name w:val="General"/>
+          <w:gallery w:val="placeholder"/>
+        </w:category>
+        <w:types>
+          <w:type w:val="bbPlcHdr"/>
+        </w:types>
+        <w:behaviors>
+          <w:behavior w:val="content"/>
+        </w:behaviors>
+        <w:guid w:val="{37E6F061-CFA3-4308-BC00-5E4E0BBA092F}"/>
+      </w:docPartPr>
+      <w:docPartBody>
+        <w:p>
+          <w:pPr>
+            <w:pStyle w:val="CB909643D1724E909595A4E3D442EBE6"/>
+          </w:pPr>
+          <w:r>
+            <w:t>Agenda topic</w:t>
+          </w:r>
+        </w:p>
+      </w:docPartBody>
+    </w:docPart>
+    <w:docPart>
+      <w:docPartPr>
+        <w:name w:val="C9E414F482324815A5AC6523783AB8C0"/>
+        <w:category>
+          <w:name w:val="General"/>
+          <w:gallery w:val="placeholder"/>
+        </w:category>
+        <w:types>
+          <w:type w:val="bbPlcHdr"/>
+        </w:types>
+        <w:behaviors>
+          <w:behavior w:val="content"/>
+        </w:behaviors>
+        <w:guid w:val="{2B990489-216F-441F-BA50-3589134E6149}"/>
+      </w:docPartPr>
+      <w:docPartBody>
+        <w:p>
+          <w:pPr>
+            <w:pStyle w:val="C9E414F482324815A5AC6523783AB8C0"/>
+          </w:pPr>
+          <w:r>
+            <w:t>Presenter</w:t>
+          </w:r>
+        </w:p>
+      </w:docPartBody>
+    </w:docPart>
+    <w:docPart>
+      <w:docPartPr>
+        <w:name w:val="5D136A889F1D4074A35970A6458A4AD2"/>
+        <w:category>
+          <w:name w:val="General"/>
+          <w:gallery w:val="placeholder"/>
+        </w:category>
+        <w:types>
+          <w:type w:val="bbPlcHdr"/>
+        </w:types>
+        <w:behaviors>
+          <w:behavior w:val="content"/>
+        </w:behaviors>
+        <w:guid w:val="{FF27751C-871A-458F-BC7B-0B08AEFE5FCE}"/>
+      </w:docPartPr>
+      <w:docPartBody>
+        <w:p>
+          <w:pPr>
+            <w:pStyle w:val="5D136A889F1D4074A35970A6458A4AD2"/>
+          </w:pPr>
+          <w:r>
+            <w:t>Person responsible</w:t>
+          </w:r>
+        </w:p>
+      </w:docPartBody>
+    </w:docPart>
   </w:docParts>
 </w:glossaryDocument>
 </file>
@@ -42287,6 +45052,8 @@
   </w:compat>
   <w:rsids>
     <w:rsidRoot w:val="00C26393"/>
+    <w:rsid w:val="0021103F"/>
+    <w:rsid w:val="009D6E66"/>
     <w:rsid w:val="00C26393"/>
   </w:rsids>
   <m:mathPr>
@@ -42746,7 +45513,7 @@
     <w:basedOn w:val="DefaultParagraphFont"/>
     <w:uiPriority w:val="2"/>
     <w:qFormat/>
-    <w:rsid w:val="00C26393"/>
+    <w:rsid w:val="009D6E66"/>
     <w:rPr>
       <w:caps/>
       <w:smallCaps w:val="0"/>
@@ -42764,7 +45531,7 @@
     <w:basedOn w:val="DefaultParagraphFont"/>
     <w:uiPriority w:val="10"/>
     <w:qFormat/>
-    <w:rsid w:val="00C26393"/>
+    <w:rsid w:val="009D6E66"/>
     <w:rPr>
       <w:i/>
       <w:iCs/>
@@ -43775,6 +46542,134 @@
   <w:style w:type="paragraph" w:customStyle="1" w:styleId="DDD8E89252D64B798E4F65046A7B3252">
     <w:name w:val="DDD8E89252D64B798E4F65046A7B3252"/>
     <w:rsid w:val="00C26393"/>
+  </w:style>
+  <w:style w:type="paragraph" w:customStyle="1" w:styleId="2980354295E345A5902783DA6A32779D">
+    <w:name w:val="2980354295E345A5902783DA6A32779D"/>
+    <w:rsid w:val="009D6E66"/>
+  </w:style>
+  <w:style w:type="paragraph" w:customStyle="1" w:styleId="4354AD02D2064FC7AA7AACF6182EC209">
+    <w:name w:val="4354AD02D2064FC7AA7AACF6182EC209"/>
+    <w:rsid w:val="009D6E66"/>
+  </w:style>
+  <w:style w:type="paragraph" w:customStyle="1" w:styleId="198B1916A61944748A347EC67837BB43">
+    <w:name w:val="198B1916A61944748A347EC67837BB43"/>
+    <w:rsid w:val="009D6E66"/>
+  </w:style>
+  <w:style w:type="paragraph" w:customStyle="1" w:styleId="2E28D6F85F92442BA1EAF2A3A9582928">
+    <w:name w:val="2E28D6F85F92442BA1EAF2A3A9582928"/>
+    <w:rsid w:val="009D6E66"/>
+  </w:style>
+  <w:style w:type="paragraph" w:customStyle="1" w:styleId="4B9BD2CCDCA94D318281829C8B03E154">
+    <w:name w:val="4B9BD2CCDCA94D318281829C8B03E154"/>
+    <w:rsid w:val="009D6E66"/>
+  </w:style>
+  <w:style w:type="paragraph" w:customStyle="1" w:styleId="D91BCE7BF478424C9D79303C4DCCC93E">
+    <w:name w:val="D91BCE7BF478424C9D79303C4DCCC93E"/>
+    <w:rsid w:val="009D6E66"/>
+  </w:style>
+  <w:style w:type="paragraph" w:customStyle="1" w:styleId="364EBD2A36F04A4E8C325CC6A68765C6">
+    <w:name w:val="364EBD2A36F04A4E8C325CC6A68765C6"/>
+    <w:rsid w:val="009D6E66"/>
+  </w:style>
+  <w:style w:type="paragraph" w:customStyle="1" w:styleId="7DD6DB0C9E5149B3A31EC30C3A78E21E">
+    <w:name w:val="7DD6DB0C9E5149B3A31EC30C3A78E21E"/>
+    <w:rsid w:val="009D6E66"/>
+  </w:style>
+  <w:style w:type="paragraph" w:customStyle="1" w:styleId="CA825EE543564F71B4C47E48BF965D24">
+    <w:name w:val="CA825EE543564F71B4C47E48BF965D24"/>
+    <w:rsid w:val="009D6E66"/>
+  </w:style>
+  <w:style w:type="paragraph" w:customStyle="1" w:styleId="B1D35E12FBEB4910AD7B1F875D1BD899">
+    <w:name w:val="B1D35E12FBEB4910AD7B1F875D1BD899"/>
+    <w:rsid w:val="009D6E66"/>
+  </w:style>
+  <w:style w:type="paragraph" w:customStyle="1" w:styleId="97CF3EB975B1441C8DA760B6F23664D1">
+    <w:name w:val="97CF3EB975B1441C8DA760B6F23664D1"/>
+    <w:rsid w:val="009D6E66"/>
+  </w:style>
+  <w:style w:type="paragraph" w:customStyle="1" w:styleId="FE5604FCC6394D8B97AC7C04F278D875">
+    <w:name w:val="FE5604FCC6394D8B97AC7C04F278D875"/>
+    <w:rsid w:val="009D6E66"/>
+  </w:style>
+  <w:style w:type="paragraph" w:customStyle="1" w:styleId="87C433D93C1240369C190798DB7E74FE">
+    <w:name w:val="87C433D93C1240369C190798DB7E74FE"/>
+    <w:rsid w:val="009D6E66"/>
+  </w:style>
+  <w:style w:type="paragraph" w:customStyle="1" w:styleId="7BB804F2350D4332A024641FA0D4739D">
+    <w:name w:val="7BB804F2350D4332A024641FA0D4739D"/>
+    <w:rsid w:val="009D6E66"/>
+  </w:style>
+  <w:style w:type="paragraph" w:customStyle="1" w:styleId="39E2AF05D8534B36BF0E9C962A39B03B">
+    <w:name w:val="39E2AF05D8534B36BF0E9C962A39B03B"/>
+    <w:rsid w:val="009D6E66"/>
+  </w:style>
+  <w:style w:type="paragraph" w:customStyle="1" w:styleId="221AD1B5B3334B719D37EC7F808713BA">
+    <w:name w:val="221AD1B5B3334B719D37EC7F808713BA"/>
+    <w:rsid w:val="009D6E66"/>
+  </w:style>
+  <w:style w:type="paragraph" w:customStyle="1" w:styleId="27CD285C8091425292AF215DB7612055">
+    <w:name w:val="27CD285C8091425292AF215DB7612055"/>
+    <w:rsid w:val="009D6E66"/>
+  </w:style>
+  <w:style w:type="paragraph" w:customStyle="1" w:styleId="8A8F77B99D344E75AEBB975C2A59C37D">
+    <w:name w:val="8A8F77B99D344E75AEBB975C2A59C37D"/>
+    <w:rsid w:val="009D6E66"/>
+  </w:style>
+  <w:style w:type="paragraph" w:customStyle="1" w:styleId="C811E027D3934162AC0F178C4A351760">
+    <w:name w:val="C811E027D3934162AC0F178C4A351760"/>
+    <w:rsid w:val="009D6E66"/>
+  </w:style>
+  <w:style w:type="paragraph" w:customStyle="1" w:styleId="91478C1295374867815EBD821C71AFC0">
+    <w:name w:val="91478C1295374867815EBD821C71AFC0"/>
+    <w:rsid w:val="009D6E66"/>
+  </w:style>
+  <w:style w:type="paragraph" w:customStyle="1" w:styleId="70CE70BCCA2342349AEC7C7795457C5B">
+    <w:name w:val="70CE70BCCA2342349AEC7C7795457C5B"/>
+    <w:rsid w:val="009D6E66"/>
+  </w:style>
+  <w:style w:type="paragraph" w:customStyle="1" w:styleId="335917E67B384700B8DB73646B31DDA6">
+    <w:name w:val="335917E67B384700B8DB73646B31DDA6"/>
+    <w:rsid w:val="009D6E66"/>
+  </w:style>
+  <w:style w:type="paragraph" w:customStyle="1" w:styleId="84CBBB48E2BB4E20A21A3C529EFDE928">
+    <w:name w:val="84CBBB48E2BB4E20A21A3C529EFDE928"/>
+    <w:rsid w:val="009D6E66"/>
+  </w:style>
+  <w:style w:type="paragraph" w:customStyle="1" w:styleId="BE2804DA21844222AFFC2C033F40F168">
+    <w:name w:val="BE2804DA21844222AFFC2C033F40F168"/>
+    <w:rsid w:val="009D6E66"/>
+  </w:style>
+  <w:style w:type="paragraph" w:customStyle="1" w:styleId="8F34A04F458D4DE1822D9B4B8640B1D0">
+    <w:name w:val="8F34A04F458D4DE1822D9B4B8640B1D0"/>
+    <w:rsid w:val="009D6E66"/>
+  </w:style>
+  <w:style w:type="paragraph" w:customStyle="1" w:styleId="4D79BD20FE3E40AAB5E7FDDA39C02EE0">
+    <w:name w:val="4D79BD20FE3E40AAB5E7FDDA39C02EE0"/>
+    <w:rsid w:val="009D6E66"/>
+  </w:style>
+  <w:style w:type="paragraph" w:customStyle="1" w:styleId="BB271BBB25B7411DBD5F46C10624558C">
+    <w:name w:val="BB271BBB25B7411DBD5F46C10624558C"/>
+    <w:rsid w:val="009D6E66"/>
+  </w:style>
+  <w:style w:type="paragraph" w:customStyle="1" w:styleId="443D0304F44243D087F6A718408F3942">
+    <w:name w:val="443D0304F44243D087F6A718408F3942"/>
+    <w:rsid w:val="009D6E66"/>
+  </w:style>
+  <w:style w:type="paragraph" w:customStyle="1" w:styleId="06A13147FEAB4059A37FF70ADE6C830A">
+    <w:name w:val="06A13147FEAB4059A37FF70ADE6C830A"/>
+    <w:rsid w:val="009D6E66"/>
+  </w:style>
+  <w:style w:type="paragraph" w:customStyle="1" w:styleId="CB909643D1724E909595A4E3D442EBE6">
+    <w:name w:val="CB909643D1724E909595A4E3D442EBE6"/>
+    <w:rsid w:val="009D6E66"/>
+  </w:style>
+  <w:style w:type="paragraph" w:customStyle="1" w:styleId="C9E414F482324815A5AC6523783AB8C0">
+    <w:name w:val="C9E414F482324815A5AC6523783AB8C0"/>
+    <w:rsid w:val="009D6E66"/>
+  </w:style>
+  <w:style w:type="paragraph" w:customStyle="1" w:styleId="5D136A889F1D4074A35970A6458A4AD2">
+    <w:name w:val="5D136A889F1D4074A35970A6458A4AD2"/>
+    <w:rsid w:val="009D6E66"/>
   </w:style>
 </w:styles>
 </file>

</xml_diff>